<commit_message>
Updated concentration calculations and stressor worklists
</commit_message>
<xml_diff>
--- a/Drafts/Scraps/Intro Draft.docx
+++ b/Drafts/Scraps/Intro Draft.docx
@@ -786,7 +786,15 @@
         <w:t xml:space="preserve">While little mechanistic information is available, it appears that </w:t>
       </w:r>
       <w:r>
-        <w:t xml:space="preserve">copper and nickel effect and are resisted by similar cell elements and pathways </w:t>
+        <w:t xml:space="preserve">copper and nickel </w:t>
+      </w:r>
+      <w:r>
+        <w:t>a</w:t>
+      </w:r>
+      <w:bookmarkStart w:id="0" w:name="_GoBack"/>
+      <w:bookmarkEnd w:id="0"/>
+      <w:r>
+        <w:t xml:space="preserve">ffect and are resisted by similar cell elements and pathways </w:t>
       </w:r>
       <w:r>
         <w:fldChar w:fldCharType="begin" w:fldLock="1"/>
@@ -829,7 +837,6 @@
           <w:i/>
         </w:rPr>
       </w:pPr>
-      <w:proofErr w:type="spellStart"/>
       <w:r>
         <w:rPr>
           <w:i/>
@@ -842,16 +849,10 @@
         </w:rPr>
         <w:t>acterials</w:t>
       </w:r>
-      <w:proofErr w:type="spellEnd"/>
     </w:p>
     <w:p>
-      <w:proofErr w:type="spellStart"/>
-      <w:r>
-        <w:t>Antibacterials</w:t>
-      </w:r>
-      <w:proofErr w:type="spellEnd"/>
-      <w:r>
-        <w:t xml:space="preserve"> or antibiotics refers to a range of </w:t>
+      <w:r>
+        <w:t xml:space="preserve">Antibacterials or antibiotics refers to a range of </w:t>
       </w:r>
       <w:r>
         <w:t>bactericidal agents that are used for the therapeutic treatment of infections thanks to their relative selectivity.</w:t>
@@ -938,15 +939,7 @@
         <w:t xml:space="preserve"> increasing focus </w:t>
       </w:r>
       <w:r>
-        <w:t xml:space="preserve">on </w:t>
-      </w:r>
-      <w:proofErr w:type="spellStart"/>
-      <w:r>
-        <w:t>antibacterials</w:t>
-      </w:r>
-      <w:proofErr w:type="spellEnd"/>
-      <w:r>
-        <w:t xml:space="preserve"> as an emerging pollutant, their status in EU legislation remains in limbo, with </w:t>
+        <w:t xml:space="preserve">on antibacterials as an emerging pollutant, their status in EU legislation remains in limbo, with </w:t>
       </w:r>
       <w:r>
         <w:t xml:space="preserve">plans to require environmental risk assessments on future pharmaceuticals dropped </w:t>
@@ -985,15 +978,7 @@
         <w:t xml:space="preserve">Environmental concentrations </w:t>
       </w:r>
       <w:r>
-        <w:t xml:space="preserve">are generally only available where specific studies have been conducted, and vary considerably with distance from point pollution sources. </w:t>
-      </w:r>
-      <w:proofErr w:type="spellStart"/>
-      <w:r>
-        <w:t>Antibacterials</w:t>
-      </w:r>
-      <w:proofErr w:type="spellEnd"/>
-      <w:r>
-        <w:t xml:space="preserve"> enter the environment from a variety of sources, including hospital wastewater, human excrement, and agricultural run-off.</w:t>
+        <w:t>are generally only available where specific studies have been conducted, and vary considerably with distance from point pollution sources. Antibacterials enter the environment from a variety of sources, including hospital wastewater, human excrement, and agricultural run-off.</w:t>
       </w:r>
     </w:p>
     <w:p>
@@ -1318,6 +1303,49 @@
           <w:noProof/>
         </w:rPr>
         <w:t>, 2007)</w:t>
+      </w:r>
+      <w:r>
+        <w:fldChar w:fldCharType="end"/>
+      </w:r>
+      <w:r>
+        <w:t>. Research has also found that exposure to</w:t>
+      </w:r>
+      <w:r>
+        <w:t xml:space="preserve"> ROS from</w:t>
+      </w:r>
+      <w:r>
+        <w:t xml:space="preserve"> heavy metals, including copper, can co-select for </w:t>
+      </w:r>
+      <w:r>
+        <w:t xml:space="preserve">chloramphenicol resistance </w:t>
+      </w:r>
+      <w:r>
+        <w:fldChar w:fldCharType="begin" w:fldLock="1"/>
+      </w:r>
+      <w:r>
+        <w:instrText>ADDIN CSL_CITATION { "citationItems" : [ { "id" : "ITEM-1", "itemData" : { "DOI" : "10.1111/j.1462-2920.2009.01973.x", "ISBN" : "1462-2912", "ISSN" : "14622912", "PMID" : "19555372", "abstract" : "Microbiological metal toxicity involves redox reactions between metal species and cellular molecules, and therefore, we hypothesized that antioxidant systems might be chromosomal determinants affecting the susceptibility of bacteria to metal toxicity. Here, survival was quantified in metal ion-exposed planktonic cultures of several Escherichia coli strains, each bearing a mutation in a gene important for redox homeostasis. This characterized approximately 250 gene-metal combinations and identified that sodA, sodB, gor, trxA, gshA, grxA and marR have distinct roles in safeguarding or sensitizing cells to different toxic metal ions (Cr(2)O(7)(2-), Co(2+), Cu(2+), Ag(+), Zn(2+), AsO(2)(-), SeO(3)(2-) or TeO(3)(2-)). To shed light on these observations, fluorescent sensors for reactive oxygen species (ROS) and reduced thiol (RSH) quantification were used to ascertain that different metal ions exert oxidative toxicity through disparate modes-of-action. These oxidative mechanisms of metal toxicity were categorized as involving ROS and thiol-disulfide chemistry together (AsO(2)(-), SeO(3)(2-)), ROS predominantly (Cu(2+), Cr(2)O(7)(2-)) or thiol-disulfide chemistry predominantly (Ag(+), Co(2+), Zn(2+), TeO(3)(2-)). Corresponding to this, promoter-luxCDABE fusions showed that toxic doses of different metal ions up- or downregulate the transcription of gene sets marking distinct pathways of cellular oxidative stress. Altogether, our findings suggest that different metal ions are lethal to cells through discrete pathways of oxidative biochemistry, and moreover, indicate that chromosomally encoded antioxidant systems may have metal ion-specific physiological roles as determinants of bacterial metal tolerance.", "author" : [ { "dropping-particle" : "", "family" : "Harrison", "given" : "Joe J", "non-dropping-particle" : "", "parse-names" : false, "suffix" : "" }, { "dropping-particle" : "", "family" : "Tremaroli", "given" : "Valentina", "non-dropping-particle" : "", "parse-names" : false, "suffix" : "" }, { "dropping-particle" : "", "family" : "Stan", "given" : "Michelle A", "non-dropping-particle" : "", "parse-names" : false, "suffix" : "" }, { "dropping-particle" : "", "family" : "Chan", "given" : "Catherine S", "non-dropping-particle" : "", "parse-names" : false, "suffix" : "" }, { "dropping-particle" : "", "family" : "Vacchi-Suzzi", "given" : "Caterina", "non-dropping-particle" : "", "parse-names" : false, "suffix" : "" }, { "dropping-particle" : "", "family" : "Heyne", "given" : "Belinda J", "non-dropping-particle" : "", "parse-names" : false, "suffix" : "" }, { "dropping-particle" : "", "family" : "Parsek", "given" : "Matthew R", "non-dropping-particle" : "", "parse-names" : false, "suffix" : "" }, { "dropping-particle" : "", "family" : "Ceri", "given" : "Howard", "non-dropping-particle" : "", "parse-names" : false, "suffix" : "" }, { "dropping-particle" : "", "family" : "Turner", "given" : "Raymond J", "non-dropping-particle" : "", "parse-names" : false, "suffix" : "" } ], "container-title" : "Environmental Microbiology", "id" : "ITEM-1", "issue" : "10", "issued" : { "date-parts" : [ [ "2009" ] ] }, "page" : "2491-2509", "title" : "Chromosomal antioxidant genes have metal ion-specific roles as determinants of bacterial metal tolerance", "type" : "article-journal", "volume" : "11" }, "uris" : [ "http://www.mendeley.com/documents/?uuid=cc28d7a2-b8e6-4146-bf18-b6d796e3a0f4" ] } ], "mendeley" : { "formattedCitation" : "(Harrison &lt;i&gt;et al.&lt;/i&gt;, 2009)", "plainTextFormattedCitation" : "(Harrison et al., 2009)", "previouslyFormattedCitation" : "(Harrison &lt;i&gt;et al.&lt;/i&gt;, 2009)" }, "properties" : { "noteIndex" : 0 }, "schema" : "https://github.com/citation-style-language/schema/raw/master/csl-citation.json" }</w:instrText>
+      </w:r>
+      <w:r>
+        <w:fldChar w:fldCharType="separate"/>
+      </w:r>
+      <w:r>
+        <w:rPr>
+          <w:noProof/>
+        </w:rPr>
+        <w:t xml:space="preserve">(Harrison </w:t>
+      </w:r>
+      <w:r>
+        <w:rPr>
+          <w:i/>
+          <w:noProof/>
+        </w:rPr>
+        <w:t>et al.</w:t>
+      </w:r>
+      <w:r>
+        <w:rPr>
+          <w:noProof/>
+        </w:rPr>
+        <w:t>, 2009)</w:t>
       </w:r>
       <w:r>
         <w:fldChar w:fldCharType="end"/>
@@ -1481,6 +1509,7 @@
         <w:rPr>
           <w:i/>
         </w:rPr>
+        <w:lastRenderedPageBreak/>
         <w:fldChar w:fldCharType="begin" w:fldLock="1"/>
       </w:r>
       <w:r>
@@ -1511,11 +1540,7 @@
         <w:t>.</w:t>
       </w:r>
       <w:r>
-        <w:t xml:space="preserve"> Resistance to amoxicillin is widespread in both pathogens and the environment due </w:t>
-      </w:r>
-      <w:r>
-        <w:lastRenderedPageBreak/>
-        <w:t xml:space="preserve">to amoxicillin’s long life of use – since 1972 – </w:t>
+        <w:t xml:space="preserve"> Resistance to amoxicillin is widespread in both pathogens and the environment due to amoxicillin’s long life of use – since 1972 – </w:t>
       </w:r>
       <w:r>
         <w:t xml:space="preserve">in medical and veterinary applications </w:t>
@@ -1568,7 +1593,15 @@
         <w:t xml:space="preserve">. </w:t>
       </w:r>
       <w:r>
-        <w:t>This resistance is most commonly effected through the synthesis of beta-lactamase, an enzyme that breaks down penicillin-family antibiotics, but can in other cases arise from active efflux</w:t>
+        <w:t xml:space="preserve">This resistance is most commonly </w:t>
+      </w:r>
+      <w:proofErr w:type="gramStart"/>
+      <w:r>
+        <w:t>effected</w:t>
+      </w:r>
+      <w:proofErr w:type="gramEnd"/>
+      <w:r>
+        <w:t xml:space="preserve"> through the synthesis of beta-lactamase, an enzyme that breaks down penicillin-family antibiotics, but can in other cases arise from active efflux</w:t>
       </w:r>
       <w:r>
         <w:t xml:space="preserve">. </w:t>
@@ -1610,7 +1643,7 @@
         <w:fldChar w:fldCharType="begin" w:fldLock="1"/>
       </w:r>
       <w:r>
-        <w:instrText>ADDIN CSL_CITATION { "citationItems" : [ { "id" : "ITEM-1", "itemData" : { "DOI" : "10.18388/abp.2016_1495", "ISSN" : "1734154X", "PMID" : "29202138", "abstract" : "With the emergence of multidrug-resistant organisms in an era when drug development faces challenges causing pharmaceutical companies to curtail or abandon research on anti-infective agents, the use of combined existing antimicrobial agents may be an alternative. This study evaluated the effects of combining amoxicillin and chloramphenicol, to which many bacteria have become resistant, in vitro against Gram positive and Gram negative bacteria by agar diffusion, checkerboard and time-kill assays. The test isolates were susceptible to amoxicillin with minimum inhibitory concentrations (MICs) ranging between 0.448 and 500 microg/ml and between 1.953 and 31.25 microg/ml for chloramphenicol. Upon combining these agents, there was a drastic reduction in their MICs indicating an increased antibacterial activity that showed synergistic interaction against all the bacteria. At the highest concentrations, the inhibition zones ranges were 20.33-38.33+/-0.58 microg/ml for amoxicillin, 27.67-37.67+/-0.58 microg/ml for chloramphenicol and 31.67-39.33+/-0.58 microg/ml for the combined agents. The fractional inhibitory concentration indices (FICIs) showed synergy ranging from 0.129 to 0.312 while FICIs for additive interaction were between 0.688 and 1.0. There was no antagonistic interaction. At the (1)/2MICs of the combined antibiotics, all the tested bacteria, except for Klebsiella pneumoniae ATCC 4352, Proteus vulgaris CSIR 0030 and Enterococcus cloacae ATCC 13047 were eliminated before 24 h. At the MICs, all the tested bacteria were eliminated except Enterococcus cloacae ATCC 13047 which was almost totally eliminated. Post-antibiotic assessment after 48 h showed that all the cultures were sterile except for that of Enterococcus cloacae ATCC 13047. The lack of antagonism between these antibacterial agents in checkerboard and time-kill assays suggested that combining amoxicillin with chloramphenicol can provide an improved therapy in comparison to the use of each antibiotic individually. The study indicates the potential beneficial value of combining amoxicillin and chloramphenicol in the treatment of microbial infections in clinical settings.", "author" : [ { "dropping-particle" : "", "family" : "Olajuyigbe", "given" : "Olufunmiso O", "non-dropping-particle" : "", "parse-names" : false, "suffix" : "" }, { "dropping-particle" : "", "family" : "Coopoosamy", "given" : "Roger M", "non-dropping-particle" : "", "parse-names" : false, "suffix" : "" }, { "dropping-particle" : "", "family" : "Afolayan", "given" : "Anthony J", "non-dropping-particle" : "", "parse-names" : false, "suffix" : "" } ], "container-title" : "Acta Biochimica Polonica", "id" : "ITEM-1", "issue" : "4", "issued" : { "date-parts" : [ [ "2017" ] ] }, "page" : "609-613", "title" : "Effects and time-kill assessment of amoxicillin used in combination with chloramphenicol against bacteria of clinical importance", "type" : "article-journal", "volume" : "64" }, "uris" : [ "http://www.mendeley.com/documents/?uuid=3400d012-d4f7-4f8a-a2a9-cb99f4396251" ] } ], "mendeley" : { "formattedCitation" : "(Olajuyigbe, Coopoosamy and Afolayan, 2017)", "manualFormatting" : "Olajuyigbe, Coopoosamy and Afolayan (2007) ", "plainTextFormattedCitation" : "(Olajuyigbe, Coopoosamy and Afolayan, 2017)" }, "properties" : { "noteIndex" : 0 }, "schema" : "https://github.com/citation-style-language/schema/raw/master/csl-citation.json" }</w:instrText>
+        <w:instrText>ADDIN CSL_CITATION { "citationItems" : [ { "id" : "ITEM-1", "itemData" : { "DOI" : "10.18388/abp.2016_1495", "ISSN" : "1734154X", "PMID" : "29202138", "abstract" : "With the emergence of multidrug-resistant organisms in an era when drug development faces challenges causing pharmaceutical companies to curtail or abandon research on anti-infective agents, the use of combined existing antimicrobial agents may be an alternative. This study evaluated the effects of combining amoxicillin and chloramphenicol, to which many bacteria have become resistant, in vitro against Gram positive and Gram negative bacteria by agar diffusion, checkerboard and time-kill assays. The test isolates were susceptible to amoxicillin with minimum inhibitory concentrations (MICs) ranging between 0.448 and 500 microg/ml and between 1.953 and 31.25 microg/ml for chloramphenicol. Upon combining these agents, there was a drastic reduction in their MICs indicating an increased antibacterial activity that showed synergistic interaction against all the bacteria. At the highest concentrations, the inhibition zones ranges were 20.33-38.33+/-0.58 microg/ml for amoxicillin, 27.67-37.67+/-0.58 microg/ml for chloramphenicol and 31.67-39.33+/-0.58 microg/ml for the combined agents. The fractional inhibitory concentration indices (FICIs) showed synergy ranging from 0.129 to 0.312 while FICIs for additive interaction were between 0.688 and 1.0. There was no antagonistic interaction. At the (1)/2MICs of the combined antibiotics, all the tested bacteria, except for Klebsiella pneumoniae ATCC 4352, Proteus vulgaris CSIR 0030 and Enterococcus cloacae ATCC 13047 were eliminated before 24 h. At the MICs, all the tested bacteria were eliminated except Enterococcus cloacae ATCC 13047 which was almost totally eliminated. Post-antibiotic assessment after 48 h showed that all the cultures were sterile except for that of Enterococcus cloacae ATCC 13047. The lack of antagonism between these antibacterial agents in checkerboard and time-kill assays suggested that combining amoxicillin with chloramphenicol can provide an improved therapy in comparison to the use of each antibiotic individually. The study indicates the potential beneficial value of combining amoxicillin and chloramphenicol in the treatment of microbial infections in clinical settings.", "author" : [ { "dropping-particle" : "", "family" : "Olajuyigbe", "given" : "Olufunmiso O", "non-dropping-particle" : "", "parse-names" : false, "suffix" : "" }, { "dropping-particle" : "", "family" : "Coopoosamy", "given" : "Roger M", "non-dropping-particle" : "", "parse-names" : false, "suffix" : "" }, { "dropping-particle" : "", "family" : "Afolayan", "given" : "Anthony J", "non-dropping-particle" : "", "parse-names" : false, "suffix" : "" } ], "container-title" : "Acta Biochimica Polonica", "id" : "ITEM-1", "issue" : "4", "issued" : { "date-parts" : [ [ "2017" ] ] }, "page" : "609-613", "title" : "Effects and time-kill assessment of amoxicillin used in combination with chloramphenicol against bacteria of clinical importance", "type" : "article-journal", "volume" : "64" }, "uris" : [ "http://www.mendeley.com/documents/?uuid=3400d012-d4f7-4f8a-a2a9-cb99f4396251" ] } ], "mendeley" : { "formattedCitation" : "(Olajuyigbe, Coopoosamy and Afolayan, 2017)", "manualFormatting" : "Olajuyigbe, Coopoosamy and Afolayan (2007) ", "plainTextFormattedCitation" : "(Olajuyigbe, Coopoosamy and Afolayan, 2017)", "previouslyFormattedCitation" : "(Olajuyigbe, Coopoosamy and Afolayan, 2017)" }, "properties" : { "noteIndex" : 0 }, "schema" : "https://github.com/citation-style-language/schema/raw/master/csl-citation.json" }</w:instrText>
       </w:r>
       <w:r>
         <w:fldChar w:fldCharType="separate"/>
@@ -1625,10 +1658,7 @@
         <w:rPr>
           <w:noProof/>
         </w:rPr>
-        <w:t xml:space="preserve"> </w:t>
-      </w:r>
-      <w:r>
-        <w:t>(2007)</w:t>
+        <w:t xml:space="preserve"> (2007)</w:t>
       </w:r>
       <w:r>
         <w:rPr>
@@ -1653,6 +1683,12 @@
           <w:i/>
         </w:rPr>
       </w:pPr>
+      <w:r>
+        <w:rPr>
+          <w:i/>
+        </w:rPr>
+        <w:t xml:space="preserve">Chemical </w:t>
+      </w:r>
       <w:r>
         <w:rPr>
           <w:i/>
@@ -1664,8 +1700,709 @@
       <w:pPr>
         <w:spacing w:line="240" w:lineRule="auto"/>
       </w:pPr>
-      <w:bookmarkStart w:id="0" w:name="_GoBack"/>
-      <w:bookmarkEnd w:id="0"/>
+      <w:r>
+        <w:t xml:space="preserve">Covering a broad range of biocidal agents designed or selected to target undesired pest species, </w:t>
+      </w:r>
+      <w:r>
+        <w:t>pesticides have retained significant non-target effects despite advances in selectivity.</w:t>
+      </w:r>
+      <w:r>
+        <w:t xml:space="preserve"> While many more indiscriminate pesticides have been banned </w:t>
+      </w:r>
+      <w:r>
+        <w:fldChar w:fldCharType="begin" w:fldLock="1"/>
+      </w:r>
+      <w:r>
+        <w:instrText>ADDIN CSL_CITATION { "citationItems" : [ { "id" : "ITEM-1", "itemData" : { "URL" : "https://www.epa.gov/ingredients-used-pesticide-products/ddt-brief-history-and-status", "accessed" : { "date-parts" : [ [ "2018", "6", "24" ] ] }, "author" : [ { "dropping-particle" : "", "family" : "EPA", "given" : "", "non-dropping-particle" : "", "parse-names" : false, "suffix" : "" } ], "id" : "ITEM-1", "issued" : { "date-parts" : [ [ "2017" ] ] }, "title" : "DDT - A Brief History and Status", "type" : "webpage" }, "uris" : [ "http://www.mendeley.com/documents/?uuid=6f5da392-6a69-41b0-8eb5-e905f0d3244e" ] } ], "mendeley" : { "formattedCitation" : "(EPA, 2017)", "plainTextFormattedCitation" : "(EPA, 2017)", "previouslyFormattedCitation" : "(EPA, 2017)" }, "properties" : { "noteIndex" : 0 }, "schema" : "https://github.com/citation-style-language/schema/raw/master/csl-citation.json" }</w:instrText>
+      </w:r>
+      <w:r>
+        <w:fldChar w:fldCharType="separate"/>
+      </w:r>
+      <w:r>
+        <w:rPr>
+          <w:noProof/>
+        </w:rPr>
+        <w:t>(EPA, 2017)</w:t>
+      </w:r>
+      <w:r>
+        <w:fldChar w:fldCharType="end"/>
+      </w:r>
+      <w:r>
+        <w:t xml:space="preserve">, </w:t>
+      </w:r>
+      <w:r>
+        <w:t xml:space="preserve">many pesticides still in use today have been shown to have non-target effects on aquatic </w:t>
+      </w:r>
+      <w:r>
+        <w:fldChar w:fldCharType="begin" w:fldLock="1"/>
+      </w:r>
+      <w:r>
+        <w:instrText>ADDIN CSL_CITATION { "citationItems" : [ { "id" : "ITEM-1", "itemData" : { "DOI" : "10.1111/j.1462-2920.2009.01973.x", "ISBN" : "1462-2912", "ISSN" : "14622912", "PMID" : "19555372", "abstract" : "Microbiological metal toxicity involves redox reactions between metal species and cellular molecules, and therefore, we hypothesized that antioxidant systems might be chromosomal determinants affecting the susceptibility of bacteria to metal toxicity. Here, survival was quantified in metal ion-exposed planktonic cultures of several Escherichia coli strains, each bearing a mutation in a gene important for redox homeostasis. This characterized approximately 250 gene-metal combinations and identified that sodA, sodB, gor, trxA, gshA, grxA and marR have distinct roles in safeguarding or sensitizing cells to different toxic metal ions (Cr(2)O(7)(2-), Co(2+), Cu(2+), Ag(+), Zn(2+), AsO(2)(-), SeO(3)(2-) or TeO(3)(2-)). To shed light on these observations, fluorescent sensors for reactive oxygen species (ROS) and reduced thiol (RSH) quantification were used to ascertain that different metal ions exert oxidative toxicity through disparate modes-of-action. These oxidative mechanisms of metal toxicity were categorized as involving ROS and thiol-disulfide chemistry together (AsO(2)(-), SeO(3)(2-)), ROS predominantly (Cu(2+), Cr(2)O(7)(2-)) or thiol-disulfide chemistry predominantly (Ag(+), Co(2+), Zn(2+), TeO(3)(2-)). Corresponding to this, promoter-luxCDABE fusions showed that toxic doses of different metal ions up- or downregulate the transcription of gene sets marking distinct pathways of cellular oxidative stress. Altogether, our findings suggest that different metal ions are lethal to cells through discrete pathways of oxidative biochemistry, and moreover, indicate that chromosomally encoded antioxidant systems may have metal ion-specific physiological roles as determinants of bacterial metal tolerance.", "author" : [ { "dropping-particle" : "", "family" : "Harrison", "given" : "Joe J", "non-dropping-particle" : "", "parse-names" : false, "suffix" : "" }, { "dropping-particle" : "", "family" : "Tremaroli", "given" : "Valentina", "non-dropping-particle" : "", "parse-names" : false, "suffix" : "" }, { "dropping-particle" : "", "family" : "Stan", "given" : "Michelle A", "non-dropping-particle" : "", "parse-names" : false, "suffix" : "" }, { "dropping-particle" : "", "family" : "Chan", "given" : "Catherine S", "non-dropping-particle" : "", "parse-names" : false, "suffix" : "" }, { "dropping-particle" : "", "family" : "Vacchi-Suzzi", "given" : "Caterina", "non-dropping-particle" : "", "parse-names" : false, "suffix" : "" }, { "dropping-particle" : "", "family" : "Heyne", "given" : "Belinda J", "non-dropping-particle" : "", "parse-names" : false, "suffix" : "" }, { "dropping-particle" : "", "family" : "Parsek", "given" : "Matthew R", "non-dropping-particle" : "", "parse-names" : false, "suffix" : "" }, { "dropping-particle" : "", "family" : "Ceri", "given" : "Howard", "non-dropping-particle" : "", "parse-names" : false, "suffix" : "" }, { "dropping-particle" : "", "family" : "Turner", "given" : "Raymond J", "non-dropping-particle" : "", "parse-names" : false, "suffix" : "" } ], "container-title" : "Environmental Microbiology", "id" : "ITEM-1", "issue" : "10", "issued" : { "date-parts" : [ [ "2009" ] ] }, "page" : "2491-2509", "title" : "Chromosomal antioxidant genes have metal ion-specific roles as determinants of bacterial metal tolerance", "type" : "article-journal", "volume" : "11" }, "uris" : [ "http://www.mendeley.com/documents/?uuid=cc28d7a2-b8e6-4146-bf18-b6d796e3a0f4" ] } ], "mendeley" : { "formattedCitation" : "(Harrison &lt;i&gt;et al.&lt;/i&gt;, 2009)", "plainTextFormattedCitation" : "(Harrison et al., 2009)", "previouslyFormattedCitation" : "(Harrison &lt;i&gt;et al.&lt;/i&gt;, 2009)" }, "properties" : { "noteIndex" : 0 }, "schema" : "https://github.com/citation-style-language/schema/raw/master/csl-citation.json" }</w:instrText>
+      </w:r>
+      <w:r>
+        <w:fldChar w:fldCharType="separate"/>
+      </w:r>
+      <w:r>
+        <w:rPr>
+          <w:noProof/>
+        </w:rPr>
+        <w:t xml:space="preserve">(Harrison </w:t>
+      </w:r>
+      <w:r>
+        <w:rPr>
+          <w:i/>
+          <w:noProof/>
+        </w:rPr>
+        <w:t>et al.</w:t>
+      </w:r>
+      <w:r>
+        <w:rPr>
+          <w:noProof/>
+        </w:rPr>
+        <w:t>, 2009)</w:t>
+      </w:r>
+      <w:r>
+        <w:fldChar w:fldCharType="end"/>
+      </w:r>
+      <w:r>
+        <w:t xml:space="preserve"> and soil bacteria </w:t>
+      </w:r>
+      <w:r>
+        <w:fldChar w:fldCharType="begin" w:fldLock="1"/>
+      </w:r>
+      <w:r>
+        <w:instrText>ADDIN CSL_CITATION { "citationItems" : [ { "id" : "ITEM-1", "itemData" : { "DOI" : "10.1016/j.ejsobi.2011.11.010", "ISBN" : "1164-5563", "ISSN" : "11645563", "abstract" : "Extensive application of industrially-produced pesticides in agriculture has resulted in contamination of soil ecosystems. A variety of both cultivation-dependent and cultivation-independent methods can be applied to measure and interpret the effects of pesticide exposure. We review here the expanding panel of these methods in the specific context of responses of the soil bacterial microflora to pesticide exposure, and of ongoing advances in microbial molecular ecology, including metagenomics and new approaches for DNA sequencing. Several issues still need to be addressed in order to routinely evaluate the effect of pesticides on bacterial communities in soil in the future, and to make way for a widely accepted framework for risk assessment in agro-ecosystems that include bacterial indicators. \u00a9 2011 Elsevier Masson SAS.", "author" : [ { "dropping-particle" : "", "family" : "Imfeld", "given" : "Gwena\u00ebl", "non-dropping-particle" : "", "parse-names" : false, "suffix" : "" }, { "dropping-particle" : "", "family" : "Vuilleumier", "given" : "St\u00e9phane", "non-dropping-particle" : "", "parse-names" : false, "suffix" : "" } ], "container-title" : "European Journal of Soil Biology", "id" : "ITEM-1", "issued" : { "date-parts" : [ [ "2012" ] ] }, "page" : "22-30", "publisher" : "Elsevier Masson SAS", "title" : "Measuring the effects of pesticides on bacterial communities in soil: A critical review", "type" : "article-journal", "volume" : "49" }, "uris" : [ "http://www.mendeley.com/documents/?uuid=f6493a69-5b92-41ac-a3f3-8faba9f68218" ] } ], "mendeley" : { "formattedCitation" : "(Imfeld and Vuilleumier, 2012)", "plainTextFormattedCitation" : "(Imfeld and Vuilleumier, 2012)", "previouslyFormattedCitation" : "(Imfeld and Vuilleumier, 2012)" }, "properties" : { "noteIndex" : 0 }, "schema" : "https://github.com/citation-style-language/schema/raw/master/csl-citation.json" }</w:instrText>
+      </w:r>
+      <w:r>
+        <w:fldChar w:fldCharType="separate"/>
+      </w:r>
+      <w:r>
+        <w:rPr>
+          <w:noProof/>
+        </w:rPr>
+        <w:t>(Imfeld and Vuilleumier, 2012)</w:t>
+      </w:r>
+      <w:r>
+        <w:fldChar w:fldCharType="end"/>
+      </w:r>
+      <w:r>
+        <w:t>.</w:t>
+      </w:r>
+    </w:p>
+    <w:p>
+      <w:pPr>
+        <w:spacing w:line="240" w:lineRule="auto"/>
+      </w:pPr>
+      <w:r>
+        <w:t>Two of the most environmentally prevalent and well-studied pesticides were selected:</w:t>
+      </w:r>
+      <w:r>
+        <w:t xml:space="preserve"> Atrazine, a triazine herbicide</w:t>
+      </w:r>
+      <w:r>
+        <w:t>, has been banned in the EU since 200</w:t>
+      </w:r>
+      <w:r>
+        <w:t xml:space="preserve">4 </w:t>
+      </w:r>
+      <w:r>
+        <w:fldChar w:fldCharType="begin" w:fldLock="1"/>
+      </w:r>
+      <w:r>
+        <w:instrText>ADDIN CSL_CITATION { "citationItems" : [ { "id" : "ITEM-1", "itemData" : { "abstract" : "2004/248/EC: Commission Decision of 10 March 2004 concerning the non-inclusion of atrazine in Annex I to Council Directive 91/414/EEC and the withdrawal of authorisations for plant protection products containing this active substance (Text with EEA relevance) (notified under document number C(2004) 731)", "author" : [ { "dropping-particle" : "", "family" : "EU", "given" : "", "non-dropping-particle" : "", "parse-names" : false, "suffix" : "" } ], "container-title" : "Official Journal of the European Union", "id" : "ITEM-1", "issue" : "L78", "issued" : { "date-parts" : [ [ "2004" ] ] }, "page" : "53-55", "title" : "Commission Decision of 10 March 2004 concerning the non-inclusion of atrazine in Annex I to Council Directive 91/414/EEC and the withdrawal of authorisations for plant protection products containing this active substance", "type" : "legal_case", "volume" : "47" }, "uris" : [ "http://www.mendeley.com/documents/?uuid=b010f4ef-6ac9-4e33-81d5-b1da88b8d48e" ] } ], "mendeley" : { "formattedCitation" : "(EU, 2004)", "plainTextFormattedCitation" : "(EU, 2004)", "previouslyFormattedCitation" : "(EU, 2004)" }, "properties" : { "noteIndex" : 0 }, "schema" : "https://github.com/citation-style-language/schema/raw/master/csl-citation.json" }</w:instrText>
+      </w:r>
+      <w:r>
+        <w:fldChar w:fldCharType="separate"/>
+      </w:r>
+      <w:r>
+        <w:rPr>
+          <w:noProof/>
+        </w:rPr>
+        <w:t>(EU, 2004)</w:t>
+      </w:r>
+      <w:r>
+        <w:fldChar w:fldCharType="end"/>
+      </w:r>
+      <w:r>
+        <w:t xml:space="preserve">, but has remained the most commonly used </w:t>
+      </w:r>
+      <w:r>
+        <w:t>herbicide</w:t>
+      </w:r>
+      <w:r>
+        <w:t xml:space="preserve"> in the US</w:t>
+      </w:r>
+      <w:r>
+        <w:t xml:space="preserve">, where over 42 million kg were used in 2016 </w:t>
+      </w:r>
+      <w:r>
+        <w:fldChar w:fldCharType="begin" w:fldLock="1"/>
+      </w:r>
+      <w:r>
+        <w:instrText>ADDIN CSL_CITATION { "citationItems" : [ { "id" : "ITEM-1", "itemData" : { "URL" : "https://water.usgs.gov/nawqa/pnsp/usage/maps/county-level/PreliminaryEstimateNOCa/2016PreliminaryEstimatesNoCA.zip", "author" : [ { "dropping-particle" : "", "family" : "USGS", "given" : "", "non-dropping-particle" : "", "parse-names" : false, "suffix" : "" } ], "container-title" : "Estimated Annual Agricultural Pesticide Use", "id" : "ITEM-1", "issued" : { "date-parts" : [ [ "2017" ] ] }, "title" : "Preliminary pesticide use estimates without California data", "type" : "webpage" }, "uris" : [ "http://www.mendeley.com/documents/?uuid=e0c963e4-b03e-4be2-a7a7-00b080f22659" ] } ], "mendeley" : { "formattedCitation" : "(USGS, 2017)", "plainTextFormattedCitation" : "(USGS, 2017)", "previouslyFormattedCitation" : "(USGS, 2017)" }, "properties" : { "noteIndex" : 0 }, "schema" : "https://github.com/citation-style-language/schema/raw/master/csl-citation.json" }</w:instrText>
+      </w:r>
+      <w:r>
+        <w:fldChar w:fldCharType="separate"/>
+      </w:r>
+      <w:r>
+        <w:rPr>
+          <w:noProof/>
+        </w:rPr>
+        <w:t>(USGS, 2017)</w:t>
+      </w:r>
+      <w:r>
+        <w:fldChar w:fldCharType="end"/>
+      </w:r>
+      <w:r>
+        <w:t xml:space="preserve">. Atrazine, which acts on plants by disrupting photosynthesis </w:t>
+      </w:r>
+      <w:r>
+        <w:fldChar w:fldCharType="begin" w:fldLock="1"/>
+      </w:r>
+      <w:r>
+        <w:instrText>ADDIN CSL_CITATION { "citationItems" : [ { "id" : "ITEM-1", "itemData" : { "DOI" : "10.1021/jf60162a044", "ISSN" : "15205118", "abstract" : "The primary atrazine-sensitive site seems to be located within the chloroplast for resistant as well as susceptible plants. Atrazine inhibits the Hill reaction and its associated noncyclic photophos-phorylation, while being ineffective against cyclic photophosphorylation. N-Dealkylation causes a decrease in the inhibitory activity of atrazine, but the same reactions mentioned above were inhib-ited despite the change in molecular structure. Atrazine readily penetrates the chloroplasts of resistant as well as susceptible plants and seems to accumulate there until an equilibrium concen-tration is attained between the chloroplasts and the cytoplasm. In resistant plants such as sorghum, metabolism of atrazine very likely occurs outside the chloroplasts to form water-soluble compounds and insoluble residue, reduces the concentration of the photosynthetic inhibitor in the chloroplasts, and results in a recovery of photosynthesis. Changes in solubility of the parent atrazine, caused by its metabolism, may be of great sig-nificance in the tolerance of plants to the herbicide. he chemical and biological properties of substituted s-triazines have been discussed by Gysin and Kniisli (1960). Two substituted s-chlorotriazines widely used as selective herbicides in fields of corn and sorghum, 2-chloro-4-ethylamino-6-isopropylamino-s-tri-azine (atrazine) and 2-chloro-4,6-bis(ethylamino) -s-triazine (simazine), seem to affect higher plants in a similar manner. Their high biological activity against a wide spectrum of plants has made atrazine and simazine useful as selective herbicides. Selectivity seems to depend on the extent to which a herbicide remains in its toxic form in the plant. Therefore. the persistence and effectiveness of kill may be directly influenced by the metabolism and detoxica-tion of the herbicide in an intact plant. Metabolism and detoxication of atrazine occur in two possible ways in higher plants (Shimabukuro, 1967a). Dechlorination of atrazine and simazine in corn by the conversion of the s-chlorotriazines to their 2-hydroxy derivatives (hydroxyatrazine and hydroxysimazine) is an important detoxication mechanism (Castelfranco et al., 1961 ; Gysin and Knusli, 1960; Hamilton and Moreland, 1962; Roth, 1957). This reaction seems to be catalyzed non-enzymatically by a cyclic hydroxamate,", "author" : [ { "dropping-particle" : "", "family" : "Shimabukuro", "given" : "Richard H.", "non-dropping-particle" : "", "parse-names" : false, "suffix" : "" }, { "dropping-particle" : "", "family" : "Swanson", "given" : "Harley R.", "non-dropping-particle" : "", "parse-names" : false, "suffix" : "" } ], "container-title" : "Journal of Agricultural and Food Chemistry", "id" : "ITEM-1", "issue" : "2", "issued" : { "date-parts" : [ [ "1969" ] ] }, "page" : "199-205", "title" : "Atrazine metabolism, selectivity, and mode of action", "type" : "article-journal", "volume" : "17" }, "uris" : [ "http://www.mendeley.com/documents/?uuid=28a947f4-c88e-45eb-866d-db0cccef5584" ] } ], "mendeley" : { "formattedCitation" : "(Shimabukuro and Swanson, 1969)", "plainTextFormattedCitation" : "(Shimabukuro and Swanson, 1969)", "previouslyFormattedCitation" : "(Shimabukuro and Swanson, 1969)" }, "properties" : { "noteIndex" : 0 }, "schema" : "https://github.com/citation-style-language/schema/raw/master/csl-citation.json" }</w:instrText>
+      </w:r>
+      <w:r>
+        <w:fldChar w:fldCharType="separate"/>
+      </w:r>
+      <w:r>
+        <w:rPr>
+          <w:noProof/>
+        </w:rPr>
+        <w:t>(Shimabukuro and Swanson, 1969)</w:t>
+      </w:r>
+      <w:r>
+        <w:fldChar w:fldCharType="end"/>
+      </w:r>
+      <w:r>
+        <w:t xml:space="preserve"> has been shown to be both a food source </w:t>
+      </w:r>
+      <w:r>
+        <w:fldChar w:fldCharType="begin" w:fldLock="1"/>
+      </w:r>
+      <w:r>
+        <w:instrText>ADDIN CSL_CITATION { "citationItems" : [ { "id" : "ITEM-1", "itemData" : { "DOI" : "10.1007/s00253-001-0862-y", "ISBN" : "0175-7598", "ISSN" : "01757598", "PMID" : "11831474", "abstract" : "s-Triazine ring compounds are common industrial chemicals: pesticides, resin intermediates, dyes, and explosives. The fate of these compounds in the environment is directly correlated with the ability of microbes to metabolize them. Microbes metabolize melamine and the triazine herbicides such as atrazine via enzyme-catalyzed hydrolysis reactions. Hydrolytic removal of substituents on the s-triazine ring is catalyzed by enzymes from the amidohydrolase superfamily and yields cyanuric acid as an intermediate. Cyanuric acid is hydrolytically processed to yield 3 mol each of ammonia and carbon dioxide. In those cases studied, the genes underlying the hydrolytic reactions are localized to large catabolic plasmids. One such plasmid, pADP-1 from Pseudomonas sp. ADP, has been completely sequenced and contains the genes for atrazine catabolism. Insertion sequence elements play a role in constructing different atrazine catabolic plasmids in different bacteria. Atrazine chlorohydrolase has been purified to homogeneity from two sources. Recombinant Escherichia coli strains expressing atrazine chlorohydrolase have been constructed and chemically cross-linked to generate catalytic particles used for atrazine remediation in soil. The method was used for cleaning up a spill of 1,000 pounds of atrazine to attain a level of herbicide acceptable to regulatory agencies.", "author" : [ { "dropping-particle" : "", "family" : "Wackett", "given" : "L.", "non-dropping-particle" : "", "parse-names" : false, "suffix" : "" }, { "dropping-particle" : "", "family" : "Sadowsky", "given" : "M.", "non-dropping-particle" : "", "parse-names" : false, "suffix" : "" }, { "dropping-particle" : "", "family" : "Martinez", "given" : "B.", "non-dropping-particle" : "", "parse-names" : false, "suffix" : "" }, { "dropping-particle" : "", "family" : "Shapir", "given" : "N.", "non-dropping-particle" : "", "parse-names" : false, "suffix" : "" } ], "container-title" : "Applied Microbiology and Biotechnology", "id" : "ITEM-1", "issue" : "1", "issued" : { "date-parts" : [ [ "2002" ] ] }, "page" : "39-45", "title" : "Biodegradation of atrazine and related s-triazine compounds: From enzymes to field studies", "type" : "article-journal", "volume" : "58" }, "uris" : [ "http://www.mendeley.com/documents/?uuid=2dded1a8-ac92-4ee1-886c-88051e30bb44" ] } ], "mendeley" : { "formattedCitation" : "(Wackett &lt;i&gt;et al.&lt;/i&gt;, 2002)", "plainTextFormattedCitation" : "(Wackett et al., 2002)", "previouslyFormattedCitation" : "(Wackett &lt;i&gt;et al.&lt;/i&gt;, 2002)" }, "properties" : { "noteIndex" : 0 }, "schema" : "https://github.com/citation-style-language/schema/raw/master/csl-citation.json" }</w:instrText>
+      </w:r>
+      <w:r>
+        <w:fldChar w:fldCharType="separate"/>
+      </w:r>
+      <w:r>
+        <w:rPr>
+          <w:noProof/>
+        </w:rPr>
+        <w:t xml:space="preserve">(Wackett </w:t>
+      </w:r>
+      <w:r>
+        <w:rPr>
+          <w:i/>
+          <w:noProof/>
+        </w:rPr>
+        <w:t>et al.</w:t>
+      </w:r>
+      <w:r>
+        <w:rPr>
+          <w:noProof/>
+        </w:rPr>
+        <w:t>, 2002)</w:t>
+      </w:r>
+      <w:r>
+        <w:fldChar w:fldCharType="end"/>
+      </w:r>
+      <w:r>
+        <w:t xml:space="preserve"> and ROS stressor </w:t>
+      </w:r>
+      <w:r>
+        <w:fldChar w:fldCharType="begin" w:fldLock="1"/>
+      </w:r>
+      <w:r>
+        <w:instrText>ADDIN CSL_CITATION { "citationItems" : [ { "id" : "ITEM-1", "itemData" : { "DOI" : "10.1111/j.1574-6968.2012.02625.x", "ISBN" : "1873-3336 (Electronic)\\r0304-3894 (Linking)", "ISSN" : "03781097", "PMID" : "22724442", "abstract" : "Bacteria are present extensively in the environment. Investigation of their antioxidant properties will be useful for further study on atrazine stress tolerance of bacteria and the defense mechanism of antioxidant enzymes against atrazine or other triazine herbicides. Superoxide dismutase (SOD), catalase (CAT), glutathione S-transferase (GST) and total antioxidant capacity (T-AOC) from one Gram-negative representative strain Escherichia coli K12 and one Gram-positive representative strain Bacillus subtilis B19, respectively, were tested for response to atrazine stress. The results indicated that SOD, CAT, GST and T-AOC were induced upon exposure to atrazine. The growth of two bacteria was better in the absence than in the presence of atrazine, indicating that atrazine can decrease bacterial growth. The changes of enzyme activities indicate the presence of oxidative stress. Oxidative stress induced by atrazine may be due to imbalance of redox potential in bacterial cells, which leads to bacterial metabolic disorder.", "author" : [ { "dropping-particle" : "", "family" : "Zhang", "given" : "Ying", "non-dropping-particle" : "", "parse-names" : false, "suffix" : "" }, { "dropping-particle" : "", "family" : "Meng", "given" : "Dongfang", "non-dropping-particle" : "", "parse-names" : false, "suffix" : "" }, { "dropping-particle" : "", "family" : "Wang", "given" : "Zhigang", "non-dropping-particle" : "", "parse-names" : false, "suffix" : "" }, { "dropping-particle" : "", "family" : "Guo", "given" : "Huosheng", "non-dropping-particle" : "", "parse-names" : false, "suffix" : "" }, { "dropping-particle" : "", "family" : "Wang", "given" : "Yang", "non-dropping-particle" : "", "parse-names" : false, "suffix" : "" } ], "container-title" : "FEMS Microbiology Letters", "id" : "ITEM-1", "issue" : "2", "issued" : { "date-parts" : [ [ "2012" ] ] }, "page" : "95-101", "title" : "Oxidative stress response in two representative bacteria exposed to atrazine", "type" : "article-journal", "volume" : "334" }, "uris" : [ "http://www.mendeley.com/documents/?uuid=28485797-d102-4e5a-9afb-726c7a421ac0" ] } ], "mendeley" : { "formattedCitation" : "(Zhang &lt;i&gt;et al.&lt;/i&gt;, 2012)", "plainTextFormattedCitation" : "(Zhang et al., 2012)", "previouslyFormattedCitation" : "(Zhang &lt;i&gt;et al.&lt;/i&gt;, 2012)" }, "properties" : { "noteIndex" : 0 }, "schema" : "https://github.com/citation-style-language/schema/raw/master/csl-citation.json" }</w:instrText>
+      </w:r>
+      <w:r>
+        <w:fldChar w:fldCharType="separate"/>
+      </w:r>
+      <w:r>
+        <w:rPr>
+          <w:noProof/>
+        </w:rPr>
+        <w:t xml:space="preserve">(Zhang </w:t>
+      </w:r>
+      <w:r>
+        <w:rPr>
+          <w:i/>
+          <w:noProof/>
+        </w:rPr>
+        <w:t>et al.</w:t>
+      </w:r>
+      <w:r>
+        <w:rPr>
+          <w:noProof/>
+        </w:rPr>
+        <w:t>, 2012)</w:t>
+      </w:r>
+      <w:r>
+        <w:fldChar w:fldCharType="end"/>
+      </w:r>
+      <w:r>
+        <w:t xml:space="preserve"> to various species of bacteria.</w:t>
+      </w:r>
+    </w:p>
+    <w:p>
+      <w:pPr>
+        <w:spacing w:line="240" w:lineRule="auto"/>
+      </w:pPr>
+      <w:r>
+        <w:t>Metaldehyde,</w:t>
+      </w:r>
+      <w:r>
+        <w:t xml:space="preserve"> both the UK’s and the world’s most heavily used mollus</w:t>
+      </w:r>
+      <w:r>
+        <w:t>c</w:t>
+      </w:r>
+      <w:r>
+        <w:t>icide is a highly mobile agent that frequently affects untreated terrain and waterways due to its propensity to run-off in surface water</w:t>
+      </w:r>
+      <w:r>
+        <w:t xml:space="preserve"> </w:t>
+      </w:r>
+      <w:r>
+        <w:fldChar w:fldCharType="begin" w:fldLock="1"/>
+      </w:r>
+      <w:r>
+        <w:instrText>ADDIN CSL_CITATION { "citationItems" : [ { "id" : "ITEM-1", "itemData" : { "DOI" : "10.1039/c7ew00039a", "ISSN" : "20531419", "abstract" : "Metaldehyde is the active ingredient in most slug pellets used to protect crops. This molluscicide is considered an emerging pollutant and is frequently detected in surface water bodies above the EU statutory drinking water limit of 0.1 \u03bcg L\u22121 for a pesticide. This presents a challenge for providers of drinking water. Understanding the sources, transport and environmental fate of this compound is therefore important. This critical review discusses these aspects including monitoring and analytical techniques used for the detection of metaldehyde in environmental matrices. Novel techniques used for the removal of metaldehyde from drinking water are presented together with potential catchment management strategies and initiatives useful for the mitigation of this molluscicide in the environment.", "author" : [ { "dropping-particle" : "", "family" : "Castle", "given" : "G. D.", "non-dropping-particle" : "", "parse-names" : false, "suffix" : "" }, { "dropping-particle" : "", "family" : "Mills", "given" : "G. A.", "non-dropping-particle" : "", "parse-names" : false, "suffix" : "" }, { "dropping-particle" : "", "family" : "Gravell", "given" : "A.", "non-dropping-particle" : "", "parse-names" : false, "suffix" : "" }, { "dropping-particle" : "", "family" : "Jones", "given" : "L.", "non-dropping-particle" : "", "parse-names" : false, "suffix" : "" }, { "dropping-particle" : "", "family" : "Townsend", "given" : "I.", "non-dropping-particle" : "", "parse-names" : false, "suffix" : "" }, { "dropping-particle" : "", "family" : "Cameron", "given" : "D. G.", "non-dropping-particle" : "", "parse-names" : false, "suffix" : "" }, { "dropping-particle" : "", "family" : "Fones", "given" : "G. R.", "non-dropping-particle" : "", "parse-names" : false, "suffix" : "" } ], "container-title" : "Environmental Science: Water Research and Technology", "id" : "ITEM-1", "issue" : "3", "issued" : { "date-parts" : [ [ "2017", "5", "5" ] ] }, "page" : "415-428", "publisher" : "Royal Society of Chemistry", "title" : "Review of the molluscicide metaldehyde in the environment", "type" : "bill", "volume" : "3" }, "uris" : [ "http://www.mendeley.com/documents/?uuid=f4da6bb5-04c7-4d48-be13-0e7aca841cad" ] } ], "mendeley" : { "formattedCitation" : "(Castle &lt;i&gt;et al.&lt;/i&gt;, 2017)", "plainTextFormattedCitation" : "(Castle et al., 2017)", "previouslyFormattedCitation" : "(Castle &lt;i&gt;et al.&lt;/i&gt;, 2017)" }, "properties" : { "noteIndex" : 0 }, "schema" : "https://github.com/citation-style-language/schema/raw/master/csl-citation.json" }</w:instrText>
+      </w:r>
+      <w:r>
+        <w:fldChar w:fldCharType="separate"/>
+      </w:r>
+      <w:r>
+        <w:rPr>
+          <w:noProof/>
+        </w:rPr>
+        <w:t xml:space="preserve">(Castle </w:t>
+      </w:r>
+      <w:r>
+        <w:rPr>
+          <w:i/>
+          <w:noProof/>
+        </w:rPr>
+        <w:t>et al.</w:t>
+      </w:r>
+      <w:r>
+        <w:rPr>
+          <w:noProof/>
+        </w:rPr>
+        <w:t>, 2017)</w:t>
+      </w:r>
+      <w:r>
+        <w:fldChar w:fldCharType="end"/>
+      </w:r>
+      <w:r>
+        <w:t xml:space="preserve">. Metaldehyde is rapidly converted within the body of molluscs to aldehyde, which damages mucus producing cells, causing excessive mucus production, dehydration, and eventual death </w:t>
+      </w:r>
+      <w:r>
+        <w:fldChar w:fldCharType="begin" w:fldLock="1"/>
+      </w:r>
+      <w:r>
+        <w:instrText>ADDIN CSL_CITATION { "citationItems" : [ { "id" : "ITEM-1", "itemData" : { "DOI" : "10.1093/mollus/64.4.467", "ISSN" : "0260-1230, 1464-3766", "abstract" : "Using light and electron microscopy in combination with histochemical and immunocytochemical tech- niques, the impact of orally and dermally applied metaldehyde on mucus cells in the digestive tract, the skin, and the salivary gland of the slug Deroceras reticulatum (Mtiller) was investigated. The studies showed that metaldehyde induces severe alterations and damages in mucocytes even under low temp- erature and humid conditions when sufficiently high doses were applied. After metaldehyde application, not only the quantity of mucus produced by slugs but also its quality is modified. Structural, enzyme- histochemical and immunocytochemical investigations revealed metaldehyde-induced effects in mucocytes to be related to influences of the mol- luscicide on serotonin and on energy metabolism.", "author" : [ { "dropping-particle" : "", "family" : "Triebskorn", "given" : "Rita", "non-dropping-particle" : "", "parse-names" : false, "suffix" : "" }, { "dropping-particle" : "", "family" : "Christensen", "given" : "Kresten", "non-dropping-particle" : "", "parse-names" : false, "suffix" : "" }, { "dropping-particle" : "", "family" : "Heim", "given" : "Ignaz", "non-dropping-particle" : "", "parse-names" : false, "suffix" : "" } ], "container-title" : "Journal of Molluscan Studies", "id" : "ITEM-1", "issue" : "June", "issued" : { "date-parts" : [ [ "1998" ] ] }, "page" : "467-487", "title" : "Effetcs of orally and dermally applied methaldehyde on mucus of slugs (&lt;i&gt;Deroceras reticulatum&lt;/i&gt;) depending on temperature and duration of exposure", "type" : "article-journal", "volume" : "64" }, "uris" : [ "http://www.mendeley.com/documents/?uuid=65e4df17-0d5d-41da-802b-cd090b90f246" ] } ], "mendeley" : { "formattedCitation" : "(Triebskorn, Christensen and Heim, 1998)", "plainTextFormattedCitation" : "(Triebskorn, Christensen and Heim, 1998)", "previouslyFormattedCitation" : "(Triebskorn, Christensen and Heim, 1998)" }, "properties" : { "noteIndex" : 0 }, "schema" : "https://github.com/citation-style-language/schema/raw/master/csl-citation.json" }</w:instrText>
+      </w:r>
+      <w:r>
+        <w:fldChar w:fldCharType="separate"/>
+      </w:r>
+      <w:r>
+        <w:rPr>
+          <w:noProof/>
+        </w:rPr>
+        <w:t>(Triebskorn, Christensen and Heim, 1998)</w:t>
+      </w:r>
+      <w:r>
+        <w:fldChar w:fldCharType="end"/>
+      </w:r>
+      <w:r>
+        <w:t>.</w:t>
+      </w:r>
+      <w:r>
+        <w:t xml:space="preserve"> Metaldehyde has occasionally caused deaths in humans at high concentrations </w:t>
+      </w:r>
+      <w:r>
+        <w:fldChar w:fldCharType="begin" w:fldLock="1"/>
+      </w:r>
+      <w:r>
+        <w:instrText>ADDIN CSL_CITATION { "citationItems" : [ { "id" : "ITEM-1", "itemData" : { "author" : [ { "dropping-particle" : "", "family" : "Thompson", "given" : "J P", "non-dropping-particle" : "", "parse-names" : false, "suffix" : "" }, { "dropping-particle" : "", "family" : "Casey", "given" : "P B", "non-dropping-particle" : "", "parse-names" : false, "suffix" : "" }, { "dropping-particle" : "", "family" : "Vale", "given" : "J A", "non-dropping-particle" : "", "parse-names" : false, "suffix" : "" } ], "id" : "ITEM-1", "issue" : "January", "issued" : { "date-parts" : [ [ "1995" ] ] }, "title" : "Pesticide Incidents Reported to the Health and Safety Executive 1989 / 90- 1991 / 92", "type" : "article-journal" }, "uris" : [ "http://www.mendeley.com/documents/?uuid=df5f8c68-d2c9-42a0-a429-38780f0eccee" ] } ], "mendeley" : { "formattedCitation" : "(Thompson, Casey and Vale, 1995)", "plainTextFormattedCitation" : "(Thompson, Casey and Vale, 1995)", "previouslyFormattedCitation" : "(Thompson, Casey and Vale, 1995)" }, "properties" : { "noteIndex" : 0 }, "schema" : "https://github.com/citation-style-language/schema/raw/master/csl-citation.json" }</w:instrText>
+      </w:r>
+      <w:r>
+        <w:fldChar w:fldCharType="separate"/>
+      </w:r>
+      <w:r>
+        <w:rPr>
+          <w:noProof/>
+        </w:rPr>
+        <w:t>(Thompson, Casey and Vale, 1995)</w:t>
+      </w:r>
+      <w:r>
+        <w:fldChar w:fldCharType="end"/>
+      </w:r>
+      <w:r>
+        <w:t xml:space="preserve">, but information on its effects on bacteria is scant: </w:t>
+      </w:r>
+      <w:r>
+        <w:t>to date, one study has examin</w:t>
+      </w:r>
+      <w:r>
+        <w:t xml:space="preserve">ed interactions between bacteria and metaldehyde </w:t>
+      </w:r>
+      <w:r>
+        <w:fldChar w:fldCharType="begin" w:fldLock="1"/>
+      </w:r>
+      <w:r>
+        <w:instrText>ADDIN CSL_CITATION { "citationItems" : [ { "id" : "ITEM-1", "itemData" : { "DOI" : "10.1111/1751-7915.12719", "ISSN" : "17517915", "PMID" : "28894442", "abstract" : "Metaldehyde is a common molluscicide, used to control slugs in agriculture and horticulture. It is resistant to breakdown by current water treatment processes, and its accumulation in drinking water sources leads to regular regulatory failures in drinking water quality. To address this problem, we isolated metaldehyde-degrading microbes from domestic soils. Two distinct bacterial isolates were cultured, that were able to grow prototrophically using metaldehyde as sole carbon and energy source. One isolate belonged to the genus Acinetobacter (strain designation E1) and the other isolate belonged to the genus Variovorax (strain designation E3). Acinetobacter E1 was able to degrade metaldehyde to a residual concentration &lt; 1 nM, whereas closely related Acinetobacter strains were completely unable to degrade metaldehyde. Variovorax E3 grew and degraded metaldehyde more slowly than Acinetobacter E1, and residual metaldehyde remained at the end of growth of the Variovorax E3 strain. Biological degradation of metaldehyde using these bacterial strains or approaches that allow in situ amplification of metaldehyde-degrading bacteria may represent a way forward for dealing with metaldehyde contamination in soils and water.", "author" : [ { "dropping-particle" : "", "family" : "Thomas", "given" : "John C.", "non-dropping-particle" : "", "parse-names" : false, "suffix" : "" }, { "dropping-particle" : "", "family" : "Helgason", "given" : "Thorunn", "non-dropping-particle" : "", "parse-names" : false, "suffix" : "" }, { "dropping-particle" : "", "family" : "Sinclair", "given" : "Chris J.", "non-dropping-particle" : "", "parse-names" : false, "suffix" : "" }, { "dropping-particle" : "", "family" : "Moir", "given" : "James W.B.", "non-dropping-particle" : "", "parse-names" : false, "suffix" : "" } ], "container-title" : "Microbial Biotechnology", "id" : "ITEM-1", "issue" : "6", "issued" : { "date-parts" : [ [ "2017", "11", "1" ] ] }, "page" : "1824-1829", "publisher" : "Wiley/Blackwell (10.1111)", "title" : "Isolation and characterization of metaldehyde-degrading bacteria from domestic soils", "type" : "article-journal", "volume" : "10" }, "uris" : [ "http://www.mendeley.com/documents/?uuid=8ccaf50e-ab82-31ee-89c0-930d0f13030e" ] } ], "mendeley" : { "formattedCitation" : "(Thomas &lt;i&gt;et al.&lt;/i&gt;, 2017)", "plainTextFormattedCitation" : "(Thomas et al., 2017)", "previouslyFormattedCitation" : "(Thomas &lt;i&gt;et al.&lt;/i&gt;, 2017)" }, "properties" : { "noteIndex" : 0 }, "schema" : "https://github.com/citation-style-language/schema/raw/master/csl-citation.json" }</w:instrText>
+      </w:r>
+      <w:r>
+        <w:fldChar w:fldCharType="separate"/>
+      </w:r>
+      <w:r>
+        <w:rPr>
+          <w:noProof/>
+        </w:rPr>
+        <w:t xml:space="preserve">(Thomas </w:t>
+      </w:r>
+      <w:r>
+        <w:rPr>
+          <w:i/>
+          <w:noProof/>
+        </w:rPr>
+        <w:t>et al.</w:t>
+      </w:r>
+      <w:r>
+        <w:rPr>
+          <w:noProof/>
+        </w:rPr>
+        <w:t>, 2017)</w:t>
+      </w:r>
+      <w:r>
+        <w:fldChar w:fldCharType="end"/>
+      </w:r>
+      <w:r>
+        <w:t xml:space="preserve">, showing only that </w:t>
+      </w:r>
+      <w:proofErr w:type="spellStart"/>
+      <w:r>
+        <w:rPr>
+          <w:i/>
+        </w:rPr>
+        <w:t>Variovorax</w:t>
+      </w:r>
+      <w:proofErr w:type="spellEnd"/>
+      <w:r>
+        <w:t xml:space="preserve"> and </w:t>
+      </w:r>
+      <w:proofErr w:type="spellStart"/>
+      <w:r>
+        <w:rPr>
+          <w:i/>
+        </w:rPr>
+        <w:t>Aceinetobacter</w:t>
+      </w:r>
+      <w:proofErr w:type="spellEnd"/>
+      <w:r>
+        <w:t xml:space="preserve"> strains can be isolated from metaldehyde-treated soil and can degrade the molluscicide.</w:t>
+      </w:r>
+    </w:p>
+    <w:p>
+      <w:pPr>
+        <w:spacing w:line="240" w:lineRule="auto"/>
+        <w:rPr>
+          <w:i/>
+        </w:rPr>
+      </w:pPr>
+      <w:r>
+        <w:rPr>
+          <w:i/>
+        </w:rPr>
+        <w:t>Aromatic Hydrocarbons</w:t>
+      </w:r>
+    </w:p>
+    <w:p>
+      <w:pPr>
+        <w:spacing w:line="240" w:lineRule="auto"/>
+      </w:pPr>
+      <w:r>
+        <w:t xml:space="preserve">Aromatic hydrocarbons, characterised by the presence of one or more (polycyclic) aromatic rings, </w:t>
+      </w:r>
+      <w:r>
+        <w:t xml:space="preserve">cover a range of carcinogenic agents </w:t>
+      </w:r>
+      <w:r>
+        <w:fldChar w:fldCharType="begin" w:fldLock="1"/>
+      </w:r>
+      <w:r>
+        <w:instrText>ADDIN CSL_CITATION { "citationItems" : [ { "id" : "ITEM-1", "itemData" : { "DOI" : "10.1177/074823379901500802", "ISBN" : "1800222122", "ISSN" : "0748-2337", "abstract" : "This public health statement tells you about benzene and the effects of exposure to it.", "author" : [ { "dropping-particle" : "", "family" : "ATSDR", "given" : "", "non-dropping-particle" : "", "parse-names" : false, "suffix" : "" } ], "container-title" : "CDC Division of Toxicology and Environmrntal mediciine", "id" : "ITEM-1", "issued" : { "date-parts" : [ [ "2007" ] ] }, "page" : "1-7", "title" : "Public Health Statement for Benzene", "type" : "article-journal", "volume" : "CAS# 71-43" }, "uris" : [ "http://www.mendeley.com/documents/?uuid=e2b7fe3d-e954-47df-bc58-ceb63134d0c2" ] } ], "mendeley" : { "formattedCitation" : "(ATSDR, 2007)", "plainTextFormattedCitation" : "(ATSDR, 2007)", "previouslyFormattedCitation" : "(ATSDR, 2007)" }, "properties" : { "noteIndex" : 0 }, "schema" : "https://github.com/citation-style-language/schema/raw/master/csl-citation.json" }</w:instrText>
+      </w:r>
+      <w:r>
+        <w:fldChar w:fldCharType="separate"/>
+      </w:r>
+      <w:r>
+        <w:rPr>
+          <w:noProof/>
+        </w:rPr>
+        <w:t>(ATSDR, 2007)</w:t>
+      </w:r>
+      <w:r>
+        <w:fldChar w:fldCharType="end"/>
+      </w:r>
+      <w:r>
+        <w:t xml:space="preserve"> generally found in crude oil products or produced as a result of incomplete combustion.</w:t>
+      </w:r>
+    </w:p>
+    <w:p>
+      <w:pPr>
+        <w:spacing w:line="240" w:lineRule="auto"/>
+      </w:pPr>
+      <w:r>
+        <w:t xml:space="preserve">Benzene, consisting of a single 6-carbon aromatic ring is frequently used as a chemical feedstock, solvent and formerly as fuel additive. Benzene is relatively unstable in the environment </w:t>
+      </w:r>
+      <w:r>
+        <w:fldChar w:fldCharType="begin" w:fldLock="1"/>
+      </w:r>
+      <w:r>
+        <w:instrText>ADDIN CSL_CITATION { "citationItems" : [ { "id" : "ITEM-1", "itemData" : { "DOI" : "10.1289/ehp.7510269", "ISBN" : "0091-6765 (Print)", "ISSN" : "00916765", "PMID" : "1157796", "abstract" : "A model aquatic ecosystem is devised for studying relatively volatile organic compounds and simulating direct discharge of chemical wastes into aquatic ecosystems. Six simple benzene derivatives (aniline, anisole, benzoic acid, chlorobenzene, nitrobenzene, and phthalic anhydride) and other important specialty chemicals: hexachlorobenzene, pentachlorophenol, 2,6-diethylaniline, and 3,5,6-trichloro-2-pyridinol were also chosen for study of environmental behavior and fate in the model aquatic ecosystem. Quantitative relationships of the intrinsic molecular properties of the environmental micropollutants with biological responses are established, e.g., water solubility, partition coefficient, pi constant, sigma constant, ecological magnification, biodegradability index, and comparative detoxication mechanisms, respectively. Water solubility, pi constant, and sigma constant are the most significant factors and control the biological responses of the food chain members. Water solubility and pi constant control the degree of bioaccumulation, and sigma constant limits the metabolism of the xenobiotics via microsomal detoxication enzymes. These highly significant correlations should be useful for predicting environmental fate of organic chemicals.", "author" : [ { "dropping-particle" : "", "family" : "Po Yung Lu", "given" : "", "non-dropping-particle" : "", "parse-names" : false, "suffix" : "" }, { "dropping-particle" : "", "family" : "Metcalf", "given" : "R. L.", "non-dropping-particle" : "", "parse-names" : false, "suffix" : "" } ], "container-title" : "Environmental Health Perspectives", "id" : "ITEM-1", "issue" : "April", "issued" : { "date-parts" : [ [ "1975" ] ] }, "page" : "269-284", "title" : "Environmental fate and biodegradability of benzene derivatives as studied in a model aquatic ecosystem", "type" : "article-journal", "volume" : "Vol.10" }, "uris" : [ "http://www.mendeley.com/documents/?uuid=a30fc391-5bfd-4500-a47f-63ef2ab29d5e" ] } ], "mendeley" : { "formattedCitation" : "(Po Yung Lu and Metcalf, 1975)", "plainTextFormattedCitation" : "(Po Yung Lu and Metcalf, 1975)", "previouslyFormattedCitation" : "(Po Yung Lu and Metcalf, 1975)" }, "properties" : { "noteIndex" : 0 }, "schema" : "https://github.com/citation-style-language/schema/raw/master/csl-citation.json" }</w:instrText>
+      </w:r>
+      <w:r>
+        <w:fldChar w:fldCharType="separate"/>
+      </w:r>
+      <w:r>
+        <w:rPr>
+          <w:noProof/>
+        </w:rPr>
+        <w:t>(Po Yung Lu and Metcalf, 1975)</w:t>
+      </w:r>
+      <w:r>
+        <w:fldChar w:fldCharType="end"/>
+      </w:r>
+      <w:r>
+        <w:t xml:space="preserve">, with </w:t>
+      </w:r>
+      <w:r>
+        <w:t xml:space="preserve">a reported half-life of 17 days in water </w:t>
+      </w:r>
+      <w:r>
+        <w:fldChar w:fldCharType="begin" w:fldLock="1"/>
+      </w:r>
+      <w:r>
+        <w:instrText>ADDIN CSL_CITATION { "citationItems" : [ { "id" : "ITEM-1", "itemData" : { "author" : [ { "dropping-particle" : "", "family" : "Hustert", "given" : "K", "non-dropping-particle" : "", "parse-names" : false, "suffix" : "" }, { "dropping-particle" : "", "family" : "Mansour", "given" : "M", "non-dropping-particle" : "", "parse-names" : false, "suffix" : "" }, { "dropping-particle" : "", "family" : "Parlar", "given" : "H", "non-dropping-particle" : "", "parse-names" : false, "suffix" : "" }, { "dropping-particle" : "", "family" : "Korte", "given" : "F", "non-dropping-particle" : "", "parse-names" : false, "suffix" : "" } ], "container-title" : "Chemosphere", "id" : "ITEM-1", "issue" : "9", "issued" : { "date-parts" : [ [ "1981" ] ] }, "page" : "995-998", "title" : "Der EPA-Test - eine Methode zur Bestimmung des photochemischen Abbaus von organischen Verbindungen in aquatischen Systemen", "type" : "article-journal" }, "uris" : [ "http://www.mendeley.com/documents/?uuid=3ab0c987-16a9-4336-9939-2b21efe8c4ee" ] } ], "mendeley" : { "formattedCitation" : "(Hustert &lt;i&gt;et al.&lt;/i&gt;, 1981)", "plainTextFormattedCitation" : "(Hustert et al., 1981)", "previouslyFormattedCitation" : "(Hustert &lt;i&gt;et al.&lt;/i&gt;, 1981)" }, "properties" : { "noteIndex" : 0 }, "schema" : "https://github.com/citation-style-language/schema/raw/master/csl-citation.json" }</w:instrText>
+      </w:r>
+      <w:r>
+        <w:fldChar w:fldCharType="separate"/>
+      </w:r>
+      <w:r>
+        <w:rPr>
+          <w:noProof/>
+        </w:rPr>
+        <w:t xml:space="preserve">(Hustert </w:t>
+      </w:r>
+      <w:r>
+        <w:rPr>
+          <w:i/>
+          <w:noProof/>
+        </w:rPr>
+        <w:t>et al.</w:t>
+      </w:r>
+      <w:r>
+        <w:rPr>
+          <w:noProof/>
+        </w:rPr>
+        <w:t>, 1981)</w:t>
+      </w:r>
+      <w:r>
+        <w:fldChar w:fldCharType="end"/>
+      </w:r>
+      <w:r>
+        <w:t>, although it is more frequently biodegraded</w:t>
+      </w:r>
+      <w:r>
+        <w:t xml:space="preserve">. Benzene is a potential food source to some bacteria but a stressor to all, causing solvent stress to cell membranes, and has been shown to cause shifts in community abundance to gram-positive bacteria in a lab setting </w:t>
+      </w:r>
+      <w:r>
+        <w:fldChar w:fldCharType="begin" w:fldLock="1"/>
+      </w:r>
+      <w:r>
+        <w:instrText>ADDIN CSL_CITATION { "citationItems" : [ { "id" : "ITEM-1", "itemData" : { "DOI" : "10.1111/j.1574-6941.2008.00518.x", "ISBN" : "1574-6941", "ISSN" : "01686496", "PMID" : "18540887", "abstract" : "Exposure to pollution exerts strong selective pressure on microbial communities, which may affect their potential to adapt to current or future environmental challenges. In this microcosm study, we used DNA fingerprinting based on 16S rRNA genes to document the impact of high concentrations of benzene on two bacterial communities from a benzene-contaminated aquifer situated below a petrochemical plant (SIReN, UK). The two groundwaters harboured distinct aerobic benzene-degrading communities able to metabolize benzene to below detection levels (1 microg L(-1)). A benzene concentration of 100 mg L(-1) caused a major shift from Betaproteobacteria to Actinobacteria, in particular Arthrobacter spp. A similar shift from Betaproteobacteria to Arthrobacter spp. and Rhodococcus erythropolis was observed in minimal medium (MM) inoculated with a third groundwater. These Gram-positive-dominated communities were able to grow on benzene at concentrations up to 600 mg L(-1) in groundwater and up to 1000 mg L(-1) in MM, concentrations that cause significant solvent stress to cellular systems. Therefore, Gram-positive bacteria were better competitors than Gram-negative organisms under experimental conditions of high benzene loads, which suggests that solvent-tolerant Gram-positive bacteria can play a role in the natural attenuation of benzene or the remediation of contaminated sites.", "author" : [ { "dropping-particle" : "", "family" : "Fahy", "given" : "Anne", "non-dropping-particle" : "", "parse-names" : false, "suffix" : "" }, { "dropping-particle" : "", "family" : "Ball", "given" : "Andrew S.", "non-dropping-particle" : "", "parse-names" : false, "suffix" : "" }, { "dropping-particle" : "", "family" : "Lethbridge", "given" : "Gordon", "non-dropping-particle" : "", "parse-names" : false, "suffix" : "" }, { "dropping-particle" : "", "family" : "McGenity", "given" : "Terry J.", "non-dropping-particle" : "", "parse-names" : false, "suffix" : "" }, { "dropping-particle" : "", "family" : "Timmis", "given" : "Kenneth N.", "non-dropping-particle" : "", "parse-names" : false, "suffix" : "" } ], "container-title" : "FEMS Microbiology Ecology", "id" : "ITEM-1", "issue" : "3", "issued" : { "date-parts" : [ [ "2008" ] ] }, "page" : "526-533", "title" : "High benzene concentrations can favour Gram-positive bacteria in groundwaters from a contaminated aquifer", "type" : "article-journal", "volume" : "65" }, "uris" : [ "http://www.mendeley.com/documents/?uuid=5fdc9637-ad7d-4e44-a214-e9258fa02bed" ] } ], "mendeley" : { "formattedCitation" : "(Fahy &lt;i&gt;et al.&lt;/i&gt;, 2008)", "plainTextFormattedCitation" : "(Fahy et al., 2008)", "previouslyFormattedCitation" : "(Fahy &lt;i&gt;et al.&lt;/i&gt;, 2008)" }, "properties" : { "noteIndex" : 0 }, "schema" : "https://github.com/citation-style-language/schema/raw/master/csl-citation.json" }</w:instrText>
+      </w:r>
+      <w:r>
+        <w:fldChar w:fldCharType="separate"/>
+      </w:r>
+      <w:r>
+        <w:rPr>
+          <w:noProof/>
+        </w:rPr>
+        <w:t xml:space="preserve">(Fahy </w:t>
+      </w:r>
+      <w:r>
+        <w:rPr>
+          <w:i/>
+          <w:noProof/>
+        </w:rPr>
+        <w:t>et al.</w:t>
+      </w:r>
+      <w:r>
+        <w:rPr>
+          <w:noProof/>
+        </w:rPr>
+        <w:t>, 2008)</w:t>
+      </w:r>
+      <w:r>
+        <w:fldChar w:fldCharType="end"/>
+      </w:r>
+      <w:r>
+        <w:t>.</w:t>
+      </w:r>
+    </w:p>
+    <w:p>
+      <w:pPr>
+        <w:spacing w:line="240" w:lineRule="auto"/>
+      </w:pPr>
+      <w:r>
+        <w:t>Benzo</w:t>
+      </w:r>
+      <w:r>
+        <w:t>[</w:t>
+      </w:r>
+      <w:r>
+        <w:t>a</w:t>
+      </w:r>
+      <w:r>
+        <w:t>]</w:t>
+      </w:r>
+      <w:r>
+        <w:t>pyrene is a</w:t>
+      </w:r>
+      <w:r>
+        <w:t xml:space="preserve"> high molecular weight</w:t>
+      </w:r>
+      <w:r>
+        <w:t xml:space="preserve"> polycyclic hydrocarbon consisting of six conjoined aromatic rings, principally produced by incomplete combustion</w:t>
+      </w:r>
+      <w:r>
+        <w:t xml:space="preserve"> of </w:t>
+      </w:r>
+      <w:r>
+        <w:t>vehicle fuel or wood. Benzo</w:t>
+      </w:r>
+      <w:r>
+        <w:t>[</w:t>
+      </w:r>
+      <w:r>
+        <w:t>a</w:t>
+      </w:r>
+      <w:r>
+        <w:t>]</w:t>
+      </w:r>
+      <w:r>
+        <w:t>pyrene is highly toxic and carcinogenic</w:t>
+      </w:r>
+      <w:r>
+        <w:t xml:space="preserve"> to humans</w:t>
+      </w:r>
+      <w:r>
+        <w:t xml:space="preserve"> </w:t>
+      </w:r>
+      <w:r>
+        <w:fldChar w:fldCharType="begin" w:fldLock="1"/>
+      </w:r>
+      <w:r>
+        <w:instrText>ADDIN CSL_CITATION { "citationItems" : [ { "id" : "ITEM-1", "itemData" : { "DOI" : "10.1016/j.jhazmat.2009.03.137", "abstract" : "a b s t r a c t PAHs are aromatic hydrocarbons with two or more fused benzene rings with natural as well as anthropogenic sources. They are widely distributed environmental contaminants that have detrimen-tal biological effects, toxicity, mutagenecity and carcinogenicity. Due to their ubiquitous occurrence, recalcitrance, bioaccumulation potential and carcinogenic activity, the PAHs have gathered significant environmental concern. Although PAH may undergo adsorption, volatilization, photolysis, and chemical degradation, microbial degradation is the major degradation process. PAH degradation depends on the environmental conditions, number and type of the microorganisms, nature and chemical structure of the chemical compound being degraded. They are biodegraded/biotransformed into less complex metabo-lites, and through mineralization into inorganic minerals, H 2 O, CO 2 (aerobic) or CH 4 (anaerobic) and rate of biodegradation depends on pH, temperature, oxygen, microbial population, degree of acclima-tion, accessibility of nutrients, chemical structure of the compound, cellular transport properties, and chemical partitioning in growth medium. A number of bacterial species are known to degrade PAHs and most of them are isolated from contaminated soil or sediments. Pseudomonas aeruginosa, Pseudomons fluoresens, Mycobacterium spp., Haemophilus spp., Rhodococcus spp., Paenibacillus spp. are some of the commonly studied PAH-degrading bacteria. Lignolytic fungi too have the property of PAH degradation. Phanerochaete chrysosporium, Bjerkandera adusta, and Pleurotus ostreatus are the common PAH-degrading fungi. Enzymes involved in the degradation of PAHs are oxygenase, dehydrogenase and lignolytic enzymes. Fungal lignolytic enzymes are lignin peroxidase, laccase, and manganese peroxidase. They are extracel-lular and catalyze radical formation by oxidation to destabilize bonds in a molecule. The biodegradation of PAHs has been observed under both aerobic and anaerobic conditions and the rate can be enhanced by physical/chemical pretreatment of contaminated soil. Addition of biosurfactant-producing bacteria and light oils can increase the bioavailability of PAHs and metabolic potential of the bacterial community. The supplementation of contaminated soils with compost materials can also enhance biodegradation without long-term accumulation of extractable polar and more available intermediates. Wetlands, too, have found an application in PAH removal from wastewater. \u2026", "author" : [ { "dropping-particle" : "", "family" : "Haritash", "given" : "A K", "non-dropping-particle" : "", "parse-names" : false, "suffix" : "" }, { "dropping-particle" : "", "family" : "Kaushik", "given" : "C P", "non-dropping-particle" : "", "parse-names" : false, "suffix" : "" } ], "container-title" : "Journal of Hazardous Materials", "id" : "ITEM-1", "issued" : { "date-parts" : [ [ "2009" ] ] }, "page" : "1-15", "title" : "Biodegradation aspects of Polycyclic Aromatic Hydrocarbons (PAHs): A review", "type" : "article-journal", "volume" : "169" }, "uris" : [ "http://www.mendeley.com/documents/?uuid=cb453e81-8f83-3a26-b533-014de2217afb" ] } ], "mendeley" : { "formattedCitation" : "(Haritash and Kaushik, 2009)", "plainTextFormattedCitation" : "(Haritash and Kaushik, 2009)", "previouslyFormattedCitation" : "(Haritash and Kaushik, 2009)" }, "properties" : { "noteIndex" : 0 }, "schema" : "https://github.com/citation-style-language/schema/raw/master/csl-citation.json" }</w:instrText>
+      </w:r>
+      <w:r>
+        <w:fldChar w:fldCharType="separate"/>
+      </w:r>
+      <w:r>
+        <w:rPr>
+          <w:noProof/>
+        </w:rPr>
+        <w:t>(Haritash and Kaushik, 2009)</w:t>
+      </w:r>
+      <w:r>
+        <w:fldChar w:fldCharType="end"/>
+      </w:r>
+      <w:r>
+        <w:t xml:space="preserve">, </w:t>
+      </w:r>
+      <w:r>
+        <w:t>but may be less toxic to bacteria</w:t>
+      </w:r>
+      <w:r>
+        <w:t xml:space="preserve"> </w:t>
+      </w:r>
+      <w:r>
+        <w:fldChar w:fldCharType="begin" w:fldLock="1"/>
+      </w:r>
+      <w:r>
+        <w:instrText>ADDIN CSL_CITATION { "citationItems" : [ { "id" : "ITEM-1", "itemData" : { "DOI" : "10.1016/j.ecoenv.2006.01.007", "author" : [ { "dropping-particle" : "", "family" : "Sverdrup", "given" : "Line E", "non-dropping-particle" : "", "parse-names" : false, "suffix" : "" }, { "dropping-particle" : "", "family" : "Hagen", "given" : "Snorre B", "non-dropping-particle" : "", "parse-names" : false, "suffix" : "" }, { "dropping-particle" : "", "family" : "Henning", "given" : "Paul", "non-dropping-particle" : "", "parse-names" : false, "suffix" : "" }, { "dropping-particle" : "Van", "family" : "Gestel", "given" : "Cornelis A M", "non-dropping-particle" : "", "parse-names" : false, "suffix" : "" } ], "id" : "ITEM-1", "issued" : { "date-parts" : [ [ "2007" ] ] }, "page" : "362-368", "title" : "Benzo (a) pyrene shows low toxicity to three species of terrestrial plants , two soil invertebrates , and soil-nitrifying bacteria", "type" : "article-journal", "volume" : "66" }, "uris" : [ "http://www.mendeley.com/documents/?uuid=7a59c8c7-4a47-47c6-b351-0de9508f1f74" ] } ], "mendeley" : { "formattedCitation" : "(Sverdrup &lt;i&gt;et al.&lt;/i&gt;, 2007)", "plainTextFormattedCitation" : "(Sverdrup et al., 2007)", "previouslyFormattedCitation" : "(Sverdrup &lt;i&gt;et al.&lt;/i&gt;, 2007)" }, "properties" : { "noteIndex" : 0 }, "schema" : "https://github.com/citation-style-language/schema/raw/master/csl-citation.json" }</w:instrText>
+      </w:r>
+      <w:r>
+        <w:fldChar w:fldCharType="separate"/>
+      </w:r>
+      <w:r>
+        <w:rPr>
+          <w:noProof/>
+        </w:rPr>
+        <w:t xml:space="preserve">(Sverdrup </w:t>
+      </w:r>
+      <w:r>
+        <w:rPr>
+          <w:i/>
+          <w:noProof/>
+        </w:rPr>
+        <w:t>et al.</w:t>
+      </w:r>
+      <w:r>
+        <w:rPr>
+          <w:noProof/>
+        </w:rPr>
+        <w:t>, 2007)</w:t>
+      </w:r>
+      <w:r>
+        <w:fldChar w:fldCharType="end"/>
+      </w:r>
+      <w:r>
+        <w:t xml:space="preserve">, many of which are capable of breaking it down for use as a food source </w:t>
+      </w:r>
+      <w:r>
+        <w:fldChar w:fldCharType="begin" w:fldLock="1"/>
+      </w:r>
+      <w:r>
+        <w:instrText>ADDIN CSL_CITATION { "citationItems" : [ { "id" : "ITEM-1", "itemData" : { "author" : [ { "dropping-particle" : "", "family" : "Meulenberg", "given" : "Rogier", "non-dropping-particle" : "", "parse-names" : false, "suffix" : "" }, { "dropping-particle" : "", "family" : "Rijnaarts", "given" : "Huub H M", "non-dropping-particle" : "", "parse-names" : false, "suffix" : "" }, { "dropping-particle" : "", "family" : "Doddema", "given" : "Hans J", "non-dropping-particle" : "", "parse-names" : false, "suffix" : "" }, { "dropping-particle" : "", "family" : "Field", "given" : "Jim A", "non-dropping-particle" : "", "parse-names" : false, "suffix" : "" } ], "id" : "ITEM-1", "issued" : { "date-parts" : [ [ "1997" ] ] }, "page" : "45-49", "title" : "Partially oxidized polycyclic aromatic hydrocarbons show an increased bioavailability and biodegradability", "type" : "article-journal", "volume" : "152" }, "uris" : [ "http://www.mendeley.com/documents/?uuid=0c304aaa-52bc-4a31-a5f3-ab3ec1fad80f" ] } ], "mendeley" : { "formattedCitation" : "(Meulenberg &lt;i&gt;et al.&lt;/i&gt;, 1997)", "plainTextFormattedCitation" : "(Meulenberg et al., 1997)" }, "properties" : { "noteIndex" : 0 }, "schema" : "https://github.com/citation-style-language/schema/raw/master/csl-citation.json" }</w:instrText>
+      </w:r>
+      <w:r>
+        <w:fldChar w:fldCharType="separate"/>
+      </w:r>
+      <w:r>
+        <w:rPr>
+          <w:noProof/>
+        </w:rPr>
+        <w:t xml:space="preserve">(Meulenberg </w:t>
+      </w:r>
+      <w:r>
+        <w:rPr>
+          <w:i/>
+          <w:noProof/>
+        </w:rPr>
+        <w:t>et al.</w:t>
+      </w:r>
+      <w:r>
+        <w:rPr>
+          <w:noProof/>
+        </w:rPr>
+        <w:t>, 1997)</w:t>
+      </w:r>
+      <w:r>
+        <w:fldChar w:fldCharType="end"/>
+      </w:r>
+      <w:r>
+        <w:t>.</w:t>
+      </w:r>
+      <w:r>
+        <w:t xml:space="preserve"> </w:t>
+      </w:r>
     </w:p>
     <w:sectPr>
       <w:pgSz w:w="11906" w:h="16838"/>
@@ -1680,6 +2417,92 @@
 <file path=word/numbering.xml><?xml version="1.0" encoding="utf-8"?>
 <w:numbering xmlns:wpc="http://schemas.microsoft.com/office/word/2010/wordprocessingCanvas" xmlns:cx="http://schemas.microsoft.com/office/drawing/2014/chartex" xmlns:cx1="http://schemas.microsoft.com/office/drawing/2015/9/8/chartex" xmlns:cx2="http://schemas.microsoft.com/office/drawing/2015/10/21/chartex" xmlns:cx3="http://schemas.microsoft.com/office/drawing/2016/5/9/chartex" xmlns:cx4="http://schemas.microsoft.com/office/drawing/2016/5/10/chartex" xmlns:cx5="http://schemas.microsoft.com/office/drawing/2016/5/11/chartex" xmlns:cx6="http://schemas.microsoft.com/office/drawing/2016/5/12/chartex" xmlns:cx7="http://schemas.microsoft.com/office/drawing/2016/5/13/chartex" xmlns:cx8="http://schemas.microsoft.com/office/drawing/2016/5/14/chartex" xmlns:mc="http://schemas.openxmlformats.org/markup-compatibility/2006" xmlns:aink="http://schemas.microsoft.com/office/drawing/2016/ink" xmlns:am3d="http://schemas.microsoft.com/office/drawing/2017/model3d" xmlns:o="urn:schemas-microsoft-com:office:office" xmlns:r="http://schemas.openxmlformats.org/officeDocument/2006/relationships" xmlns:m="http://schemas.openxmlformats.org/officeDocument/2006/math" xmlns:v="urn:schemas-microsoft-com:vml" xmlns:wp14="http://schemas.microsoft.com/office/word/2010/wordprocessingDrawing" xmlns:wp="http://schemas.openxmlformats.org/drawingml/2006/wordprocessingDrawing" xmlns:w10="urn:schemas-microsoft-com:office:word" xmlns:w="http://schemas.openxmlformats.org/wordprocessingml/2006/main" xmlns:w14="http://schemas.microsoft.com/office/word/2010/wordml" xmlns:w15="http://schemas.microsoft.com/office/word/2012/wordml" xmlns:w16cid="http://schemas.microsoft.com/office/word/2016/wordml/cid" xmlns:w16se="http://schemas.microsoft.com/office/word/2015/wordml/symex" xmlns:wpg="http://schemas.microsoft.com/office/word/2010/wordprocessingGroup" xmlns:wpi="http://schemas.microsoft.com/office/word/2010/wordprocessingInk" xmlns:wne="http://schemas.microsoft.com/office/word/2006/wordml" xmlns:wps="http://schemas.microsoft.com/office/word/2010/wordprocessingShape" mc:Ignorable="w14 w15 w16se w16cid wp14">
   <w:abstractNum w:abstractNumId="0" w15:restartNumberingAfterBreak="0">
+    <w:nsid w:val="09314D7A"/>
+    <w:multiLevelType w:val="hybridMultilevel"/>
+    <w:tmpl w:val="2D6841E8"/>
+    <w:lvl w:ilvl="0" w:tplc="0809000F">
+      <w:start w:val="1"/>
+      <w:numFmt w:val="decimal"/>
+      <w:lvlText w:val="%1."/>
+      <w:lvlJc w:val="left"/>
+      <w:pPr>
+        <w:ind w:left="720" w:hanging="360"/>
+      </w:pPr>
+    </w:lvl>
+    <w:lvl w:ilvl="1" w:tplc="08090019" w:tentative="1">
+      <w:start w:val="1"/>
+      <w:numFmt w:val="lowerLetter"/>
+      <w:lvlText w:val="%2."/>
+      <w:lvlJc w:val="left"/>
+      <w:pPr>
+        <w:ind w:left="1440" w:hanging="360"/>
+      </w:pPr>
+    </w:lvl>
+    <w:lvl w:ilvl="2" w:tplc="0809001B" w:tentative="1">
+      <w:start w:val="1"/>
+      <w:numFmt w:val="lowerRoman"/>
+      <w:lvlText w:val="%3."/>
+      <w:lvlJc w:val="right"/>
+      <w:pPr>
+        <w:ind w:left="2160" w:hanging="180"/>
+      </w:pPr>
+    </w:lvl>
+    <w:lvl w:ilvl="3" w:tplc="0809000F" w:tentative="1">
+      <w:start w:val="1"/>
+      <w:numFmt w:val="decimal"/>
+      <w:lvlText w:val="%4."/>
+      <w:lvlJc w:val="left"/>
+      <w:pPr>
+        <w:ind w:left="2880" w:hanging="360"/>
+      </w:pPr>
+    </w:lvl>
+    <w:lvl w:ilvl="4" w:tplc="08090019" w:tentative="1">
+      <w:start w:val="1"/>
+      <w:numFmt w:val="lowerLetter"/>
+      <w:lvlText w:val="%5."/>
+      <w:lvlJc w:val="left"/>
+      <w:pPr>
+        <w:ind w:left="3600" w:hanging="360"/>
+      </w:pPr>
+    </w:lvl>
+    <w:lvl w:ilvl="5" w:tplc="0809001B" w:tentative="1">
+      <w:start w:val="1"/>
+      <w:numFmt w:val="lowerRoman"/>
+      <w:lvlText w:val="%6."/>
+      <w:lvlJc w:val="right"/>
+      <w:pPr>
+        <w:ind w:left="4320" w:hanging="180"/>
+      </w:pPr>
+    </w:lvl>
+    <w:lvl w:ilvl="6" w:tplc="0809000F" w:tentative="1">
+      <w:start w:val="1"/>
+      <w:numFmt w:val="decimal"/>
+      <w:lvlText w:val="%7."/>
+      <w:lvlJc w:val="left"/>
+      <w:pPr>
+        <w:ind w:left="5040" w:hanging="360"/>
+      </w:pPr>
+    </w:lvl>
+    <w:lvl w:ilvl="7" w:tplc="08090019" w:tentative="1">
+      <w:start w:val="1"/>
+      <w:numFmt w:val="lowerLetter"/>
+      <w:lvlText w:val="%8."/>
+      <w:lvlJc w:val="left"/>
+      <w:pPr>
+        <w:ind w:left="5760" w:hanging="360"/>
+      </w:pPr>
+    </w:lvl>
+    <w:lvl w:ilvl="8" w:tplc="0809001B" w:tentative="1">
+      <w:start w:val="1"/>
+      <w:numFmt w:val="lowerRoman"/>
+      <w:lvlText w:val="%9."/>
+      <w:lvlJc w:val="right"/>
+      <w:pPr>
+        <w:ind w:left="6480" w:hanging="180"/>
+      </w:pPr>
+    </w:lvl>
+  </w:abstractNum>
+  <w:abstractNum w:abstractNumId="1" w15:restartNumberingAfterBreak="0">
     <w:nsid w:val="56571B26"/>
     <w:multiLevelType w:val="hybridMultilevel"/>
     <w:tmpl w:val="919A3FE8"/>
@@ -1768,6 +2591,9 @@
     </w:lvl>
   </w:abstractNum>
   <w:num w:numId="1">
+    <w:abstractNumId w:val="1"/>
+  </w:num>
+  <w:num w:numId="2">
     <w:abstractNumId w:val="0"/>
   </w:num>
 </w:numbering>
@@ -2572,7 +3398,7 @@
 </file>
 
 <file path=customXml/itemProps1.xml><?xml version="1.0" encoding="utf-8"?>
-<ds:datastoreItem xmlns:ds="http://schemas.openxmlformats.org/officeDocument/2006/customXml" ds:itemID="{28F13644-18E2-4925-A7E2-27151C33290B}">
+<ds:datastoreItem xmlns:ds="http://schemas.openxmlformats.org/officeDocument/2006/customXml" ds:itemID="{7FEAD46A-F8E2-4C04-A3DF-78AF2CCAC1B7}">
   <ds:schemaRefs>
     <ds:schemaRef ds:uri="http://schemas.openxmlformats.org/officeDocument/2006/bibliography"/>
   </ds:schemaRefs>

</xml_diff>

<commit_message>
Broken curves and great beginnings?
</commit_message>
<xml_diff>
--- a/Drafts/Scraps/Intro Draft.docx
+++ b/Drafts/Scraps/Intro Draft.docx
@@ -160,7 +160,7 @@
     </w:p>
     <w:p>
       <w:r>
-        <w:t>A particular complication in</w:t>
+        <w:t xml:space="preserve">A particular complication </w:t>
       </w:r>
       <w:r>
         <w:t xml:space="preserve">to more advanced ecosystem-level understanding of stressors is found at the highly consequential microbial layer. A great deal of research has been conducted into the bioremediation potential of individual bacterial isolates </w:t>
@@ -208,25 +208,63 @@
         <w:fldChar w:fldCharType="end"/>
       </w:r>
       <w:r>
-        <w:t xml:space="preserve"> compared to more conventional clades of study such as aquatic invertebrates and vertebrates. </w:t>
+        <w:t xml:space="preserve"> compared to more </w:t>
+      </w:r>
+      <w:r>
+        <w:t>traditional</w:t>
+      </w:r>
+      <w:r>
+        <w:t xml:space="preserve"> clades of study</w:t>
+      </w:r>
+      <w:r>
+        <w:t>,</w:t>
+      </w:r>
+      <w:r>
+        <w:t xml:space="preserve"> such as aquatic invertebrates and vertebrates. </w:t>
       </w:r>
     </w:p>
     <w:p>
       <w:r>
-        <w:t xml:space="preserve">Lest it be thought that currently challenges in ecotoxicology reside at the biotic level, it should </w:t>
-      </w:r>
-      <w:r>
-        <w:t>be clarified that even our understanding of the abiotic transport and eventual fate of chemical stressors in the environment is limited</w:t>
-      </w:r>
-      <w:r>
-        <w:t xml:space="preserve"> and highly dependent on local variables. </w:t>
-      </w:r>
-      <w:r>
-        <w:t xml:space="preserve">At the microbial scale, stressor concentrations can vary considerably, especially in </w:t>
-      </w:r>
-      <w:r>
-        <w:t>terrestrial ecosystems.</w:t>
-      </w:r>
+        <w:t>Traditional null models of stressor interaction typically assume an additive interaction between stressors, whereby the combined effect of two or more stressors is equal to the sum of its parts</w:t>
+      </w:r>
+      <w:r>
+        <w:t xml:space="preserve"> </w:t>
+      </w:r>
+      <w:r>
+        <w:fldChar w:fldCharType="begin" w:fldLock="1"/>
+      </w:r>
+      <w:r>
+        <w:instrText>ADDIN CSL_CITATION { "citationItems" : [ { "id" : "ITEM-1", "itemData" : { "DOI" : "10.1002/ece3.1465", "ISBN" : "00243590", "ISSN" : "20457758", "PMID" : "771", "abstract" : "This study was designed to test for synergism (increased stress) or antagonism (decreased stress) among multiple environmental stressors using additive, multiplicative, and simple comparative effects models. Model predictions were compared to empirical results of laboratory experiments measuring interactions among thermal stress, toxin exposure, and low food on reproduction and survival of two species of cladoceran zooplankton. Stress was defined operationally as a reduction in reproduction or survival relative to optimal conditions over a 7-d period. These experiments are particularly applicable to episodic stresses such as those associated with short-term heat waves. Toxin or low food in combination with 30\u26acC temperatures were generally more harmful than high temperature alone. However, most multiple stress effects were antagonistic, in that effects in combination were not as severe as predicted based on the sum or the product of their individual effects. In rare cases, interaction among stressors even diminished effects of the worst single stressor. Optimal conditions for reproduction and survival occurred at 25\u26acC, high food and 0 mg liter-1 toxin (a surfactant, sodium dodecyl sulfate). Suppressive effects of stressors examined individually ranked: high temperature (30 $^\\circ C) &gt;$ SDS (10 mg liter-1 \u2265 low food (\u223c 100 \u03bcg C liter $^{-1}) &gt;$ low temperature (20\u26acC). Daphnia pulex isolated from a pond which experiences high summer temperatures throughout was more tolerant of 30\u26acC conditions than Daphnia pulicaria isolated from a lake with a cold-water refuge. Differences were observed in individuals exposed as either adults or as 24-h neonates.", "author" : [ { "dropping-particle" : "", "family" : "Piggott", "given" : "Jeremy J.", "non-dropping-particle" : "", "parse-names" : false, "suffix" : "" }, { "dropping-particle" : "", "family" : "Townsend", "given" : "Colin R.", "non-dropping-particle" : "", "parse-names" : false, "suffix" : "" }, { "dropping-particle" : "", "family" : "Matthaei", "given" : "Christoph D.", "non-dropping-particle" : "", "parse-names" : false, "suffix" : "" } ], "container-title" : "Ecology and Evolution", "id" : "ITEM-1", "issue" : "7", "issued" : { "date-parts" : [ [ "2015", "4" ] ] }, "page" : "1538-1547", "publisher" : "Wiley-Blackwell", "title" : "Reconceptualizing synergism and antagonism among multiple stressors", "type" : "article-journal", "volume" : "5" }, "uris" : [ "http://www.mendeley.com/documents/?uuid=92f2da2a-ea7c-3695-94bd-a6d565198726" ] } ], "mendeley" : { "formattedCitation" : "(Piggott, Townsend and Matthaei, 2015)", "plainTextFormattedCitation" : "(Piggott, Townsend and Matthaei, 2015)" }, "properties" : { "noteIndex" : 0 }, "schema" : "https://github.com/citation-style-language/schema/raw/master/csl-citation.json" }</w:instrText>
+      </w:r>
+      <w:r>
+        <w:fldChar w:fldCharType="separate"/>
+      </w:r>
+      <w:r>
+        <w:rPr>
+          <w:noProof/>
+        </w:rPr>
+        <w:t>(Piggott, Townsend and Matthaei, 2015)</w:t>
+      </w:r>
+      <w:r>
+        <w:fldChar w:fldCharType="end"/>
+      </w:r>
+      <w:r>
+        <w:t>. However, where stressors act by similar mechanisms or metabolic pathways, it is possible to hypothesise on the</w:t>
+      </w:r>
+      <w:r>
+        <w:t>ir</w:t>
+      </w:r>
+      <w:r>
+        <w:t xml:space="preserve"> interactions</w:t>
+      </w:r>
+      <w:r>
+        <w:t>.</w:t>
+      </w:r>
+      <w:r>
+        <w:t xml:space="preserve"> </w:t>
+      </w:r>
+      <w:bookmarkStart w:id="0" w:name="_GoBack"/>
+      <w:bookmarkEnd w:id="0"/>
     </w:p>
     <w:p>
       <w:pPr>
@@ -791,8 +829,6 @@
       <w:r>
         <w:t>a</w:t>
       </w:r>
-      <w:bookmarkStart w:id="0" w:name="_GoBack"/>
-      <w:bookmarkEnd w:id="0"/>
       <w:r>
         <w:t xml:space="preserve">ffect and are resisted by similar cell elements and pathways </w:t>
       </w:r>
@@ -1593,15 +1629,7 @@
         <w:t xml:space="preserve">. </w:t>
       </w:r>
       <w:r>
-        <w:t xml:space="preserve">This resistance is most commonly </w:t>
-      </w:r>
-      <w:proofErr w:type="gramStart"/>
-      <w:r>
-        <w:t>effected</w:t>
-      </w:r>
-      <w:proofErr w:type="gramEnd"/>
-      <w:r>
-        <w:t xml:space="preserve"> through the synthesis of beta-lactamase, an enzyme that breaks down penicillin-family antibiotics, but can in other cases arise from active efflux</w:t>
+        <w:t>This resistance is most commonly effected through the synthesis of beta-lactamase, an enzyme that breaks down penicillin-family antibiotics, but can in other cases arise from active efflux</w:t>
       </w:r>
       <w:r>
         <w:t xml:space="preserve">. </w:t>
@@ -2370,7 +2398,7 @@
         <w:fldChar w:fldCharType="begin" w:fldLock="1"/>
       </w:r>
       <w:r>
-        <w:instrText>ADDIN CSL_CITATION { "citationItems" : [ { "id" : "ITEM-1", "itemData" : { "author" : [ { "dropping-particle" : "", "family" : "Meulenberg", "given" : "Rogier", "non-dropping-particle" : "", "parse-names" : false, "suffix" : "" }, { "dropping-particle" : "", "family" : "Rijnaarts", "given" : "Huub H M", "non-dropping-particle" : "", "parse-names" : false, "suffix" : "" }, { "dropping-particle" : "", "family" : "Doddema", "given" : "Hans J", "non-dropping-particle" : "", "parse-names" : false, "suffix" : "" }, { "dropping-particle" : "", "family" : "Field", "given" : "Jim A", "non-dropping-particle" : "", "parse-names" : false, "suffix" : "" } ], "id" : "ITEM-1", "issued" : { "date-parts" : [ [ "1997" ] ] }, "page" : "45-49", "title" : "Partially oxidized polycyclic aromatic hydrocarbons show an increased bioavailability and biodegradability", "type" : "article-journal", "volume" : "152" }, "uris" : [ "http://www.mendeley.com/documents/?uuid=0c304aaa-52bc-4a31-a5f3-ab3ec1fad80f" ] } ], "mendeley" : { "formattedCitation" : "(Meulenberg &lt;i&gt;et al.&lt;/i&gt;, 1997)", "plainTextFormattedCitation" : "(Meulenberg et al., 1997)" }, "properties" : { "noteIndex" : 0 }, "schema" : "https://github.com/citation-style-language/schema/raw/master/csl-citation.json" }</w:instrText>
+        <w:instrText>ADDIN CSL_CITATION { "citationItems" : [ { "id" : "ITEM-1", "itemData" : { "author" : [ { "dropping-particle" : "", "family" : "Meulenberg", "given" : "Rogier", "non-dropping-particle" : "", "parse-names" : false, "suffix" : "" }, { "dropping-particle" : "", "family" : "Rijnaarts", "given" : "Huub H M", "non-dropping-particle" : "", "parse-names" : false, "suffix" : "" }, { "dropping-particle" : "", "family" : "Doddema", "given" : "Hans J", "non-dropping-particle" : "", "parse-names" : false, "suffix" : "" }, { "dropping-particle" : "", "family" : "Field", "given" : "Jim A", "non-dropping-particle" : "", "parse-names" : false, "suffix" : "" } ], "id" : "ITEM-1", "issued" : { "date-parts" : [ [ "1997" ] ] }, "page" : "45-49", "title" : "Partially oxidized polycyclic aromatic hydrocarbons show an increased bioavailability and biodegradability", "type" : "article-journal", "volume" : "152" }, "uris" : [ "http://www.mendeley.com/documents/?uuid=0c304aaa-52bc-4a31-a5f3-ab3ec1fad80f" ] } ], "mendeley" : { "formattedCitation" : "(Meulenberg &lt;i&gt;et al.&lt;/i&gt;, 1997)", "plainTextFormattedCitation" : "(Meulenberg et al., 1997)", "previouslyFormattedCitation" : "(Meulenberg &lt;i&gt;et al.&lt;/i&gt;, 1997)" }, "properties" : { "noteIndex" : 0 }, "schema" : "https://github.com/citation-style-language/schema/raw/master/csl-citation.json" }</w:instrText>
       </w:r>
       <w:r>
         <w:fldChar w:fldCharType="separate"/>
@@ -3398,7 +3426,7 @@
 </file>
 
 <file path=customXml/itemProps1.xml><?xml version="1.0" encoding="utf-8"?>
-<ds:datastoreItem xmlns:ds="http://schemas.openxmlformats.org/officeDocument/2006/customXml" ds:itemID="{7FEAD46A-F8E2-4C04-A3DF-78AF2CCAC1B7}">
+<ds:datastoreItem xmlns:ds="http://schemas.openxmlformats.org/officeDocument/2006/customXml" ds:itemID="{ACAF9538-B805-4BCE-BFAF-6E78380F2A42}">
   <ds:schemaRefs>
     <ds:schemaRef ds:uri="http://schemas.openxmlformats.org/officeDocument/2006/bibliography"/>
   </ds:schemaRefs>

</xml_diff>

<commit_message>
Removed inclusion of empty wells on 3rd plates
</commit_message>
<xml_diff>
--- a/Drafts/Scraps/Intro Draft.docx
+++ b/Drafts/Scraps/Intro Draft.docx
@@ -263,8 +263,6 @@
       <w:r>
         <w:t xml:space="preserve"> </w:t>
       </w:r>
-      <w:bookmarkStart w:id="0" w:name="_GoBack"/>
-      <w:bookmarkEnd w:id="0"/>
     </w:p>
     <w:p>
       <w:pPr>
@@ -274,6 +272,694 @@
         <w:t>Chemical Stressors</w:t>
       </w:r>
     </w:p>
+    <w:tbl>
+      <w:tblPr>
+        <w:tblStyle w:val="ListTable1Light"/>
+        <w:tblW w:w="0" w:type="auto"/>
+        <w:tblLook w:val="06A0" w:firstRow="1" w:lastRow="0" w:firstColumn="1" w:lastColumn="0" w:noHBand="1" w:noVBand="1"/>
+      </w:tblPr>
+      <w:tblGrid>
+        <w:gridCol w:w="1739"/>
+        <w:gridCol w:w="1238"/>
+        <w:gridCol w:w="3041"/>
+        <w:gridCol w:w="3008"/>
+      </w:tblGrid>
+      <w:tr>
+        <w:trPr>
+          <w:cnfStyle w:val="100000000000" w:firstRow="1" w:lastRow="0" w:firstColumn="0" w:lastColumn="0" w:oddVBand="0" w:evenVBand="0" w:oddHBand="0" w:evenHBand="0" w:firstRowFirstColumn="0" w:firstRowLastColumn="0" w:lastRowFirstColumn="0" w:lastRowLastColumn="0"/>
+          <w:trHeight w:val="266"/>
+        </w:trPr>
+        <w:tc>
+          <w:tcPr>
+            <w:cnfStyle w:val="001000000000" w:firstRow="0" w:lastRow="0" w:firstColumn="1" w:lastColumn="0" w:oddVBand="0" w:evenVBand="0" w:oddHBand="0" w:evenHBand="0" w:firstRowFirstColumn="0" w:firstRowLastColumn="0" w:lastRowFirstColumn="0" w:lastRowLastColumn="0"/>
+            <w:tcW w:w="1739" w:type="dxa"/>
+          </w:tcPr>
+          <w:p>
+            <w:pPr>
+              <w:rPr>
+                <w:sz w:val="20"/>
+              </w:rPr>
+            </w:pPr>
+            <w:r>
+              <w:rPr>
+                <w:sz w:val="20"/>
+              </w:rPr>
+              <w:t>Stressor</w:t>
+            </w:r>
+          </w:p>
+        </w:tc>
+        <w:tc>
+          <w:tcPr>
+            <w:tcW w:w="1238" w:type="dxa"/>
+          </w:tcPr>
+          <w:p>
+            <w:pPr>
+              <w:cnfStyle w:val="100000000000" w:firstRow="1" w:lastRow="0" w:firstColumn="0" w:lastColumn="0" w:oddVBand="0" w:evenVBand="0" w:oddHBand="0" w:evenHBand="0" w:firstRowFirstColumn="0" w:firstRowLastColumn="0" w:lastRowFirstColumn="0" w:lastRowLastColumn="0"/>
+              <w:rPr>
+                <w:sz w:val="20"/>
+              </w:rPr>
+            </w:pPr>
+            <w:r>
+              <w:rPr>
+                <w:sz w:val="20"/>
+              </w:rPr>
+              <w:t>Class</w:t>
+            </w:r>
+          </w:p>
+        </w:tc>
+        <w:tc>
+          <w:tcPr>
+            <w:tcW w:w="3041" w:type="dxa"/>
+          </w:tcPr>
+          <w:p>
+            <w:pPr>
+              <w:cnfStyle w:val="100000000000" w:firstRow="1" w:lastRow="0" w:firstColumn="0" w:lastColumn="0" w:oddVBand="0" w:evenVBand="0" w:oddHBand="0" w:evenHBand="0" w:firstRowFirstColumn="0" w:firstRowLastColumn="0" w:lastRowFirstColumn="0" w:lastRowLastColumn="0"/>
+              <w:rPr>
+                <w:sz w:val="20"/>
+              </w:rPr>
+            </w:pPr>
+            <w:r>
+              <w:rPr>
+                <w:sz w:val="20"/>
+              </w:rPr>
+              <w:t>Mode of Action</w:t>
+            </w:r>
+          </w:p>
+        </w:tc>
+        <w:tc>
+          <w:tcPr>
+            <w:tcW w:w="3008" w:type="dxa"/>
+          </w:tcPr>
+          <w:p>
+            <w:pPr>
+              <w:cnfStyle w:val="100000000000" w:firstRow="1" w:lastRow="0" w:firstColumn="0" w:lastColumn="0" w:oddVBand="0" w:evenVBand="0" w:oddHBand="0" w:evenHBand="0" w:firstRowFirstColumn="0" w:firstRowLastColumn="0" w:lastRowFirstColumn="0" w:lastRowLastColumn="0"/>
+              <w:rPr>
+                <w:sz w:val="20"/>
+              </w:rPr>
+            </w:pPr>
+            <w:r>
+              <w:rPr>
+                <w:sz w:val="20"/>
+              </w:rPr>
+              <w:t>Source</w:t>
+            </w:r>
+          </w:p>
+        </w:tc>
+      </w:tr>
+      <w:tr>
+        <w:trPr>
+          <w:trHeight w:val="266"/>
+        </w:trPr>
+        <w:tc>
+          <w:tcPr>
+            <w:cnfStyle w:val="001000000000" w:firstRow="0" w:lastRow="0" w:firstColumn="1" w:lastColumn="0" w:oddVBand="0" w:evenVBand="0" w:oddHBand="0" w:evenHBand="0" w:firstRowFirstColumn="0" w:firstRowLastColumn="0" w:lastRowFirstColumn="0" w:lastRowLastColumn="0"/>
+            <w:tcW w:w="1739" w:type="dxa"/>
+          </w:tcPr>
+          <w:p>
+            <w:pPr>
+              <w:rPr>
+                <w:sz w:val="20"/>
+              </w:rPr>
+            </w:pPr>
+            <w:r>
+              <w:rPr>
+                <w:sz w:val="20"/>
+              </w:rPr>
+              <w:t>Chloramphenicol</w:t>
+            </w:r>
+          </w:p>
+        </w:tc>
+        <w:tc>
+          <w:tcPr>
+            <w:tcW w:w="1238" w:type="dxa"/>
+          </w:tcPr>
+          <w:p>
+            <w:pPr>
+              <w:cnfStyle w:val="000000000000" w:firstRow="0" w:lastRow="0" w:firstColumn="0" w:lastColumn="0" w:oddVBand="0" w:evenVBand="0" w:oddHBand="0" w:evenHBand="0" w:firstRowFirstColumn="0" w:firstRowLastColumn="0" w:lastRowFirstColumn="0" w:lastRowLastColumn="0"/>
+              <w:rPr>
+                <w:sz w:val="20"/>
+              </w:rPr>
+            </w:pPr>
+            <w:r>
+              <w:rPr>
+                <w:sz w:val="20"/>
+              </w:rPr>
+              <w:t>5</w:t>
+            </w:r>
+            <w:r>
+              <w:rPr>
+                <w:sz w:val="20"/>
+              </w:rPr>
+              <w:t>0.0</w:t>
+            </w:r>
+            <w:r>
+              <w:rPr>
+                <w:sz w:val="20"/>
+              </w:rPr>
+              <w:t xml:space="preserve"> ng</w:t>
+            </w:r>
+            <w:r>
+              <w:rPr>
+                <w:sz w:val="20"/>
+              </w:rPr>
+              <w:t>/</w:t>
+            </w:r>
+            <w:r>
+              <w:rPr>
+                <w:sz w:val="20"/>
+              </w:rPr>
+              <w:t>L</w:t>
+            </w:r>
+          </w:p>
+        </w:tc>
+        <w:tc>
+          <w:tcPr>
+            <w:tcW w:w="3041" w:type="dxa"/>
+          </w:tcPr>
+          <w:p>
+            <w:pPr>
+              <w:jc w:val="left"/>
+              <w:cnfStyle w:val="000000000000" w:firstRow="0" w:lastRow="0" w:firstColumn="0" w:lastColumn="0" w:oddVBand="0" w:evenVBand="0" w:oddHBand="0" w:evenHBand="0" w:firstRowFirstColumn="0" w:firstRowLastColumn="0" w:lastRowFirstColumn="0" w:lastRowLastColumn="0"/>
+              <w:rPr>
+                <w:sz w:val="20"/>
+              </w:rPr>
+            </w:pPr>
+          </w:p>
+        </w:tc>
+        <w:tc>
+          <w:tcPr>
+            <w:tcW w:w="3008" w:type="dxa"/>
+          </w:tcPr>
+          <w:p>
+            <w:pPr>
+              <w:jc w:val="left"/>
+              <w:cnfStyle w:val="000000000000" w:firstRow="0" w:lastRow="0" w:firstColumn="0" w:lastColumn="0" w:oddVBand="0" w:evenVBand="0" w:oddHBand="0" w:evenHBand="0" w:firstRowFirstColumn="0" w:firstRowLastColumn="0" w:lastRowFirstColumn="0" w:lastRowLastColumn="0"/>
+              <w:rPr>
+                <w:sz w:val="20"/>
+              </w:rPr>
+            </w:pPr>
+          </w:p>
+        </w:tc>
+      </w:tr>
+      <w:tr>
+        <w:trPr>
+          <w:trHeight w:val="266"/>
+        </w:trPr>
+        <w:tc>
+          <w:tcPr>
+            <w:cnfStyle w:val="001000000000" w:firstRow="0" w:lastRow="0" w:firstColumn="1" w:lastColumn="0" w:oddVBand="0" w:evenVBand="0" w:oddHBand="0" w:evenHBand="0" w:firstRowFirstColumn="0" w:firstRowLastColumn="0" w:lastRowFirstColumn="0" w:lastRowLastColumn="0"/>
+            <w:tcW w:w="1739" w:type="dxa"/>
+          </w:tcPr>
+          <w:p>
+            <w:pPr>
+              <w:rPr>
+                <w:sz w:val="20"/>
+              </w:rPr>
+            </w:pPr>
+            <w:r>
+              <w:rPr>
+                <w:sz w:val="20"/>
+              </w:rPr>
+              <w:t>Amoxicillin</w:t>
+            </w:r>
+          </w:p>
+        </w:tc>
+        <w:tc>
+          <w:tcPr>
+            <w:tcW w:w="1238" w:type="dxa"/>
+          </w:tcPr>
+          <w:p>
+            <w:pPr>
+              <w:cnfStyle w:val="000000000000" w:firstRow="0" w:lastRow="0" w:firstColumn="0" w:lastColumn="0" w:oddVBand="0" w:evenVBand="0" w:oddHBand="0" w:evenHBand="0" w:firstRowFirstColumn="0" w:firstRowLastColumn="0" w:lastRowFirstColumn="0" w:lastRowLastColumn="0"/>
+              <w:rPr>
+                <w:sz w:val="20"/>
+              </w:rPr>
+            </w:pPr>
+            <w:r>
+              <w:rPr>
+                <w:sz w:val="20"/>
+              </w:rPr>
+              <w:t>120 ng/L</w:t>
+            </w:r>
+          </w:p>
+        </w:tc>
+        <w:tc>
+          <w:tcPr>
+            <w:tcW w:w="3041" w:type="dxa"/>
+          </w:tcPr>
+          <w:p>
+            <w:pPr>
+              <w:jc w:val="left"/>
+              <w:cnfStyle w:val="000000000000" w:firstRow="0" w:lastRow="0" w:firstColumn="0" w:lastColumn="0" w:oddVBand="0" w:evenVBand="0" w:oddHBand="0" w:evenHBand="0" w:firstRowFirstColumn="0" w:firstRowLastColumn="0" w:lastRowFirstColumn="0" w:lastRowLastColumn="0"/>
+              <w:rPr>
+                <w:sz w:val="20"/>
+              </w:rPr>
+            </w:pPr>
+          </w:p>
+        </w:tc>
+        <w:tc>
+          <w:tcPr>
+            <w:tcW w:w="3008" w:type="dxa"/>
+          </w:tcPr>
+          <w:p>
+            <w:pPr>
+              <w:jc w:val="left"/>
+              <w:cnfStyle w:val="000000000000" w:firstRow="0" w:lastRow="0" w:firstColumn="0" w:lastColumn="0" w:oddVBand="0" w:evenVBand="0" w:oddHBand="0" w:evenHBand="0" w:firstRowFirstColumn="0" w:firstRowLastColumn="0" w:lastRowFirstColumn="0" w:lastRowLastColumn="0"/>
+              <w:rPr>
+                <w:sz w:val="20"/>
+              </w:rPr>
+            </w:pPr>
+          </w:p>
+        </w:tc>
+      </w:tr>
+      <w:tr>
+        <w:trPr>
+          <w:trHeight w:val="282"/>
+        </w:trPr>
+        <w:tc>
+          <w:tcPr>
+            <w:cnfStyle w:val="001000000000" w:firstRow="0" w:lastRow="0" w:firstColumn="1" w:lastColumn="0" w:oddVBand="0" w:evenVBand="0" w:oddHBand="0" w:evenHBand="0" w:firstRowFirstColumn="0" w:firstRowLastColumn="0" w:lastRowFirstColumn="0" w:lastRowLastColumn="0"/>
+            <w:tcW w:w="1739" w:type="dxa"/>
+          </w:tcPr>
+          <w:p>
+            <w:pPr>
+              <w:rPr>
+                <w:sz w:val="20"/>
+              </w:rPr>
+            </w:pPr>
+            <w:r>
+              <w:rPr>
+                <w:sz w:val="20"/>
+              </w:rPr>
+              <w:t>Atrazine</w:t>
+            </w:r>
+          </w:p>
+        </w:tc>
+        <w:tc>
+          <w:tcPr>
+            <w:tcW w:w="1238" w:type="dxa"/>
+          </w:tcPr>
+          <w:p>
+            <w:pPr>
+              <w:cnfStyle w:val="000000000000" w:firstRow="0" w:lastRow="0" w:firstColumn="0" w:lastColumn="0" w:oddVBand="0" w:evenVBand="0" w:oddHBand="0" w:evenHBand="0" w:firstRowFirstColumn="0" w:firstRowLastColumn="0" w:lastRowFirstColumn="0" w:lastRowLastColumn="0"/>
+              <w:rPr>
+                <w:sz w:val="20"/>
+              </w:rPr>
+            </w:pPr>
+            <w:r>
+              <w:rPr>
+                <w:sz w:val="20"/>
+              </w:rPr>
+              <w:t>250 ng/L</w:t>
+            </w:r>
+          </w:p>
+        </w:tc>
+        <w:tc>
+          <w:tcPr>
+            <w:tcW w:w="3041" w:type="dxa"/>
+          </w:tcPr>
+          <w:p>
+            <w:pPr>
+              <w:jc w:val="left"/>
+              <w:cnfStyle w:val="000000000000" w:firstRow="0" w:lastRow="0" w:firstColumn="0" w:lastColumn="0" w:oddVBand="0" w:evenVBand="0" w:oddHBand="0" w:evenHBand="0" w:firstRowFirstColumn="0" w:firstRowLastColumn="0" w:lastRowFirstColumn="0" w:lastRowLastColumn="0"/>
+              <w:rPr>
+                <w:sz w:val="20"/>
+              </w:rPr>
+            </w:pPr>
+          </w:p>
+        </w:tc>
+        <w:tc>
+          <w:tcPr>
+            <w:tcW w:w="3008" w:type="dxa"/>
+          </w:tcPr>
+          <w:p>
+            <w:pPr>
+              <w:jc w:val="left"/>
+              <w:cnfStyle w:val="000000000000" w:firstRow="0" w:lastRow="0" w:firstColumn="0" w:lastColumn="0" w:oddVBand="0" w:evenVBand="0" w:oddHBand="0" w:evenHBand="0" w:firstRowFirstColumn="0" w:firstRowLastColumn="0" w:lastRowFirstColumn="0" w:lastRowLastColumn="0"/>
+              <w:rPr>
+                <w:sz w:val="20"/>
+              </w:rPr>
+            </w:pPr>
+          </w:p>
+        </w:tc>
+      </w:tr>
+      <w:tr>
+        <w:trPr>
+          <w:trHeight w:val="266"/>
+        </w:trPr>
+        <w:tc>
+          <w:tcPr>
+            <w:cnfStyle w:val="001000000000" w:firstRow="0" w:lastRow="0" w:firstColumn="1" w:lastColumn="0" w:oddVBand="0" w:evenVBand="0" w:oddHBand="0" w:evenHBand="0" w:firstRowFirstColumn="0" w:firstRowLastColumn="0" w:lastRowFirstColumn="0" w:lastRowLastColumn="0"/>
+            <w:tcW w:w="1739" w:type="dxa"/>
+          </w:tcPr>
+          <w:p>
+            <w:pPr>
+              <w:rPr>
+                <w:sz w:val="20"/>
+              </w:rPr>
+            </w:pPr>
+            <w:r>
+              <w:rPr>
+                <w:sz w:val="20"/>
+              </w:rPr>
+              <w:t>Metaldehyde</w:t>
+            </w:r>
+          </w:p>
+        </w:tc>
+        <w:tc>
+          <w:tcPr>
+            <w:tcW w:w="1238" w:type="dxa"/>
+          </w:tcPr>
+          <w:p>
+            <w:pPr>
+              <w:cnfStyle w:val="000000000000" w:firstRow="0" w:lastRow="0" w:firstColumn="0" w:lastColumn="0" w:oddVBand="0" w:evenVBand="0" w:oddHBand="0" w:evenHBand="0" w:firstRowFirstColumn="0" w:firstRowLastColumn="0" w:lastRowFirstColumn="0" w:lastRowLastColumn="0"/>
+              <w:rPr>
+                <w:sz w:val="20"/>
+              </w:rPr>
+            </w:pPr>
+            <w:r>
+              <w:rPr>
+                <w:sz w:val="20"/>
+              </w:rPr>
+              <w:t>500 ng/L</w:t>
+            </w:r>
+          </w:p>
+        </w:tc>
+        <w:tc>
+          <w:tcPr>
+            <w:tcW w:w="3041" w:type="dxa"/>
+          </w:tcPr>
+          <w:p>
+            <w:pPr>
+              <w:jc w:val="left"/>
+              <w:cnfStyle w:val="000000000000" w:firstRow="0" w:lastRow="0" w:firstColumn="0" w:lastColumn="0" w:oddVBand="0" w:evenVBand="0" w:oddHBand="0" w:evenHBand="0" w:firstRowFirstColumn="0" w:firstRowLastColumn="0" w:lastRowFirstColumn="0" w:lastRowLastColumn="0"/>
+              <w:rPr>
+                <w:sz w:val="20"/>
+              </w:rPr>
+            </w:pPr>
+          </w:p>
+        </w:tc>
+        <w:tc>
+          <w:tcPr>
+            <w:tcW w:w="3008" w:type="dxa"/>
+          </w:tcPr>
+          <w:p>
+            <w:pPr>
+              <w:jc w:val="left"/>
+              <w:cnfStyle w:val="000000000000" w:firstRow="0" w:lastRow="0" w:firstColumn="0" w:lastColumn="0" w:oddVBand="0" w:evenVBand="0" w:oddHBand="0" w:evenHBand="0" w:firstRowFirstColumn="0" w:firstRowLastColumn="0" w:lastRowFirstColumn="0" w:lastRowLastColumn="0"/>
+              <w:rPr>
+                <w:sz w:val="20"/>
+              </w:rPr>
+            </w:pPr>
+          </w:p>
+        </w:tc>
+      </w:tr>
+      <w:tr>
+        <w:trPr>
+          <w:trHeight w:val="266"/>
+        </w:trPr>
+        <w:tc>
+          <w:tcPr>
+            <w:cnfStyle w:val="001000000000" w:firstRow="0" w:lastRow="0" w:firstColumn="1" w:lastColumn="0" w:oddVBand="0" w:evenVBand="0" w:oddHBand="0" w:evenHBand="0" w:firstRowFirstColumn="0" w:firstRowLastColumn="0" w:lastRowFirstColumn="0" w:lastRowLastColumn="0"/>
+            <w:tcW w:w="1739" w:type="dxa"/>
+          </w:tcPr>
+          <w:p>
+            <w:pPr>
+              <w:rPr>
+                <w:sz w:val="20"/>
+              </w:rPr>
+            </w:pPr>
+            <w:r>
+              <w:rPr>
+                <w:sz w:val="20"/>
+              </w:rPr>
+              <w:t>Copper</w:t>
+            </w:r>
+          </w:p>
+        </w:tc>
+        <w:tc>
+          <w:tcPr>
+            <w:tcW w:w="1238" w:type="dxa"/>
+          </w:tcPr>
+          <w:p>
+            <w:pPr>
+              <w:cnfStyle w:val="000000000000" w:firstRow="0" w:lastRow="0" w:firstColumn="0" w:lastColumn="0" w:oddVBand="0" w:evenVBand="0" w:oddHBand="0" w:evenHBand="0" w:firstRowFirstColumn="0" w:firstRowLastColumn="0" w:lastRowFirstColumn="0" w:lastRowLastColumn="0"/>
+              <w:rPr>
+                <w:sz w:val="20"/>
+              </w:rPr>
+            </w:pPr>
+            <w:r>
+              <w:rPr>
+                <w:sz w:val="20"/>
+              </w:rPr>
+              <w:t>Heavy Metal</w:t>
+            </w:r>
+          </w:p>
+        </w:tc>
+        <w:tc>
+          <w:tcPr>
+            <w:tcW w:w="3041" w:type="dxa"/>
+          </w:tcPr>
+          <w:p>
+            <w:pPr>
+              <w:jc w:val="left"/>
+              <w:cnfStyle w:val="000000000000" w:firstRow="0" w:lastRow="0" w:firstColumn="0" w:lastColumn="0" w:oddVBand="0" w:evenVBand="0" w:oddHBand="0" w:evenHBand="0" w:firstRowFirstColumn="0" w:firstRowLastColumn="0" w:lastRowFirstColumn="0" w:lastRowLastColumn="0"/>
+              <w:rPr>
+                <w:sz w:val="20"/>
+              </w:rPr>
+            </w:pPr>
+          </w:p>
+        </w:tc>
+        <w:tc>
+          <w:tcPr>
+            <w:tcW w:w="3008" w:type="dxa"/>
+          </w:tcPr>
+          <w:p>
+            <w:pPr>
+              <w:jc w:val="left"/>
+              <w:cnfStyle w:val="000000000000" w:firstRow="0" w:lastRow="0" w:firstColumn="0" w:lastColumn="0" w:oddVBand="0" w:evenVBand="0" w:oddHBand="0" w:evenHBand="0" w:firstRowFirstColumn="0" w:firstRowLastColumn="0" w:lastRowFirstColumn="0" w:lastRowLastColumn="0"/>
+              <w:rPr>
+                <w:sz w:val="20"/>
+              </w:rPr>
+            </w:pPr>
+          </w:p>
+        </w:tc>
+      </w:tr>
+      <w:tr>
+        <w:trPr>
+          <w:trHeight w:val="282"/>
+        </w:trPr>
+        <w:tc>
+          <w:tcPr>
+            <w:cnfStyle w:val="001000000000" w:firstRow="0" w:lastRow="0" w:firstColumn="1" w:lastColumn="0" w:oddVBand="0" w:evenVBand="0" w:oddHBand="0" w:evenHBand="0" w:firstRowFirstColumn="0" w:firstRowLastColumn="0" w:lastRowFirstColumn="0" w:lastRowLastColumn="0"/>
+            <w:tcW w:w="1739" w:type="dxa"/>
+          </w:tcPr>
+          <w:p>
+            <w:pPr>
+              <w:rPr>
+                <w:sz w:val="20"/>
+              </w:rPr>
+            </w:pPr>
+            <w:r>
+              <w:rPr>
+                <w:sz w:val="20"/>
+              </w:rPr>
+              <w:t>Nickel</w:t>
+            </w:r>
+          </w:p>
+        </w:tc>
+        <w:tc>
+          <w:tcPr>
+            <w:tcW w:w="1238" w:type="dxa"/>
+          </w:tcPr>
+          <w:p>
+            <w:pPr>
+              <w:cnfStyle w:val="000000000000" w:firstRow="0" w:lastRow="0" w:firstColumn="0" w:lastColumn="0" w:oddVBand="0" w:evenVBand="0" w:oddHBand="0" w:evenHBand="0" w:firstRowFirstColumn="0" w:firstRowLastColumn="0" w:lastRowFirstColumn="0" w:lastRowLastColumn="0"/>
+              <w:rPr>
+                <w:sz w:val="20"/>
+              </w:rPr>
+            </w:pPr>
+            <w:r>
+              <w:rPr>
+                <w:sz w:val="20"/>
+              </w:rPr>
+              <w:t>20 mg/kg</w:t>
+            </w:r>
+          </w:p>
+        </w:tc>
+        <w:tc>
+          <w:tcPr>
+            <w:tcW w:w="3041" w:type="dxa"/>
+          </w:tcPr>
+          <w:p>
+            <w:pPr>
+              <w:jc w:val="left"/>
+              <w:cnfStyle w:val="000000000000" w:firstRow="0" w:lastRow="0" w:firstColumn="0" w:lastColumn="0" w:oddVBand="0" w:evenVBand="0" w:oddHBand="0" w:evenHBand="0" w:firstRowFirstColumn="0" w:firstRowLastColumn="0" w:lastRowFirstColumn="0" w:lastRowLastColumn="0"/>
+              <w:rPr>
+                <w:sz w:val="20"/>
+              </w:rPr>
+            </w:pPr>
+          </w:p>
+        </w:tc>
+        <w:tc>
+          <w:tcPr>
+            <w:tcW w:w="3008" w:type="dxa"/>
+          </w:tcPr>
+          <w:p>
+            <w:pPr>
+              <w:jc w:val="left"/>
+              <w:cnfStyle w:val="000000000000" w:firstRow="0" w:lastRow="0" w:firstColumn="0" w:lastColumn="0" w:oddVBand="0" w:evenVBand="0" w:oddHBand="0" w:evenHBand="0" w:firstRowFirstColumn="0" w:firstRowLastColumn="0" w:lastRowFirstColumn="0" w:lastRowLastColumn="0"/>
+              <w:rPr>
+                <w:sz w:val="20"/>
+              </w:rPr>
+            </w:pPr>
+          </w:p>
+        </w:tc>
+      </w:tr>
+      <w:tr>
+        <w:trPr>
+          <w:trHeight w:val="266"/>
+        </w:trPr>
+        <w:tc>
+          <w:tcPr>
+            <w:cnfStyle w:val="001000000000" w:firstRow="0" w:lastRow="0" w:firstColumn="1" w:lastColumn="0" w:oddVBand="0" w:evenVBand="0" w:oddHBand="0" w:evenHBand="0" w:firstRowFirstColumn="0" w:firstRowLastColumn="0" w:lastRowFirstColumn="0" w:lastRowLastColumn="0"/>
+            <w:tcW w:w="1739" w:type="dxa"/>
+          </w:tcPr>
+          <w:p>
+            <w:pPr>
+              <w:rPr>
+                <w:sz w:val="20"/>
+              </w:rPr>
+            </w:pPr>
+            <w:r>
+              <w:rPr>
+                <w:sz w:val="20"/>
+              </w:rPr>
+              <w:t>Benzo[a]pyrene</w:t>
+            </w:r>
+          </w:p>
+        </w:tc>
+        <w:tc>
+          <w:tcPr>
+            <w:tcW w:w="1238" w:type="dxa"/>
+          </w:tcPr>
+          <w:p>
+            <w:pPr>
+              <w:cnfStyle w:val="000000000000" w:firstRow="0" w:lastRow="0" w:firstColumn="0" w:lastColumn="0" w:oddVBand="0" w:evenVBand="0" w:oddHBand="0" w:evenHBand="0" w:firstRowFirstColumn="0" w:firstRowLastColumn="0" w:lastRowFirstColumn="0" w:lastRowLastColumn="0"/>
+              <w:rPr>
+                <w:sz w:val="20"/>
+              </w:rPr>
+            </w:pPr>
+            <w:r>
+              <w:rPr>
+                <w:sz w:val="20"/>
+              </w:rPr>
+              <w:t>200 μg/kg</w:t>
+            </w:r>
+          </w:p>
+        </w:tc>
+        <w:tc>
+          <w:tcPr>
+            <w:tcW w:w="3041" w:type="dxa"/>
+          </w:tcPr>
+          <w:p>
+            <w:pPr>
+              <w:jc w:val="left"/>
+              <w:cnfStyle w:val="000000000000" w:firstRow="0" w:lastRow="0" w:firstColumn="0" w:lastColumn="0" w:oddVBand="0" w:evenVBand="0" w:oddHBand="0" w:evenHBand="0" w:firstRowFirstColumn="0" w:firstRowLastColumn="0" w:lastRowFirstColumn="0" w:lastRowLastColumn="0"/>
+              <w:rPr>
+                <w:sz w:val="20"/>
+              </w:rPr>
+            </w:pPr>
+          </w:p>
+        </w:tc>
+        <w:tc>
+          <w:tcPr>
+            <w:tcW w:w="3008" w:type="dxa"/>
+          </w:tcPr>
+          <w:p>
+            <w:pPr>
+              <w:jc w:val="left"/>
+              <w:cnfStyle w:val="000000000000" w:firstRow="0" w:lastRow="0" w:firstColumn="0" w:lastColumn="0" w:oddVBand="0" w:evenVBand="0" w:oddHBand="0" w:evenHBand="0" w:firstRowFirstColumn="0" w:firstRowLastColumn="0" w:lastRowFirstColumn="0" w:lastRowLastColumn="0"/>
+              <w:rPr>
+                <w:sz w:val="20"/>
+              </w:rPr>
+            </w:pPr>
+          </w:p>
+        </w:tc>
+      </w:tr>
+      <w:tr>
+        <w:trPr>
+          <w:trHeight w:val="266"/>
+        </w:trPr>
+        <w:tc>
+          <w:tcPr>
+            <w:cnfStyle w:val="001000000000" w:firstRow="0" w:lastRow="0" w:firstColumn="1" w:lastColumn="0" w:oddVBand="0" w:evenVBand="0" w:oddHBand="0" w:evenHBand="0" w:firstRowFirstColumn="0" w:firstRowLastColumn="0" w:lastRowFirstColumn="0" w:lastRowLastColumn="0"/>
+            <w:tcW w:w="1739" w:type="dxa"/>
+          </w:tcPr>
+          <w:p>
+            <w:pPr>
+              <w:rPr>
+                <w:sz w:val="20"/>
+              </w:rPr>
+            </w:pPr>
+            <w:r>
+              <w:rPr>
+                <w:sz w:val="20"/>
+              </w:rPr>
+              <w:t>Benzene</w:t>
+            </w:r>
+          </w:p>
+        </w:tc>
+        <w:tc>
+          <w:tcPr>
+            <w:tcW w:w="1238" w:type="dxa"/>
+          </w:tcPr>
+          <w:p>
+            <w:pPr>
+              <w:cnfStyle w:val="000000000000" w:firstRow="0" w:lastRow="0" w:firstColumn="0" w:lastColumn="0" w:oddVBand="0" w:evenVBand="0" w:oddHBand="0" w:evenHBand="0" w:firstRowFirstColumn="0" w:firstRowLastColumn="0" w:lastRowFirstColumn="0" w:lastRowLastColumn="0"/>
+              <w:rPr>
+                <w:sz w:val="20"/>
+              </w:rPr>
+            </w:pPr>
+            <w:r>
+              <w:rPr>
+                <w:sz w:val="20"/>
+              </w:rPr>
+              <w:t>200 μg/kg</w:t>
+            </w:r>
+          </w:p>
+        </w:tc>
+        <w:tc>
+          <w:tcPr>
+            <w:tcW w:w="3041" w:type="dxa"/>
+          </w:tcPr>
+          <w:p>
+            <w:pPr>
+              <w:jc w:val="left"/>
+              <w:cnfStyle w:val="000000000000" w:firstRow="0" w:lastRow="0" w:firstColumn="0" w:lastColumn="0" w:oddVBand="0" w:evenVBand="0" w:oddHBand="0" w:evenHBand="0" w:firstRowFirstColumn="0" w:firstRowLastColumn="0" w:lastRowFirstColumn="0" w:lastRowLastColumn="0"/>
+              <w:rPr>
+                <w:sz w:val="20"/>
+              </w:rPr>
+            </w:pPr>
+          </w:p>
+        </w:tc>
+        <w:tc>
+          <w:tcPr>
+            <w:tcW w:w="3008" w:type="dxa"/>
+          </w:tcPr>
+          <w:p>
+            <w:pPr>
+              <w:jc w:val="left"/>
+              <w:cnfStyle w:val="000000000000" w:firstRow="0" w:lastRow="0" w:firstColumn="0" w:lastColumn="0" w:oddVBand="0" w:evenVBand="0" w:oddHBand="0" w:evenHBand="0" w:firstRowFirstColumn="0" w:firstRowLastColumn="0" w:lastRowFirstColumn="0" w:lastRowLastColumn="0"/>
+              <w:rPr>
+                <w:sz w:val="20"/>
+              </w:rPr>
+            </w:pPr>
+          </w:p>
+        </w:tc>
+      </w:tr>
+    </w:tbl>
+    <w:p/>
     <w:p>
       <w:r>
         <w:t xml:space="preserve">Despite the </w:t>
@@ -380,7 +1066,14 @@
         <w:rPr>
           <w:noProof/>
         </w:rPr>
-        <w:t>(Drinking Water Inspectorate, 2010; Water Framework Directive implementation in England and Wales: new and updated standards to protect the water environment, 2014)</w:t>
+        <w:t xml:space="preserve">(Drinking Water Inspectorate, 2010; Water Framework </w:t>
+      </w:r>
+      <w:r>
+        <w:rPr>
+          <w:noProof/>
+        </w:rPr>
+        <w:lastRenderedPageBreak/>
+        <w:t>Directive implementation in England and Wales: new and updated standards to protect the water environment, 2014)</w:t>
       </w:r>
       <w:r>
         <w:fldChar w:fldCharType="end"/>
@@ -602,14 +1295,7 @@
         <w:rPr>
           <w:noProof/>
         </w:rPr>
-        <w:t xml:space="preserve">(Samland and Sprenger, 2006; Wang, </w:t>
-      </w:r>
-      <w:r>
-        <w:rPr>
-          <w:noProof/>
-        </w:rPr>
-        <w:lastRenderedPageBreak/>
-        <w:t>Wu and Outten, 2011)</w:t>
+        <w:t>(Samland and Sprenger, 2006; Wang, Wu and Outten, 2011)</w:t>
       </w:r>
       <w:r>
         <w:fldChar w:fldCharType="end"/>
@@ -1175,7 +1861,11 @@
         <w:t xml:space="preserve"> </w:t>
       </w:r>
       <w:r>
-        <w:t xml:space="preserve">resistance is common both in </w:t>
+        <w:t xml:space="preserve">resistance is </w:t>
+      </w:r>
+      <w:r>
+        <w:lastRenderedPageBreak/>
+        <w:t xml:space="preserve">common both in </w:t>
       </w:r>
       <w:r>
         <w:t xml:space="preserve">the wild and in areas exposed to antibacterial pollution </w:t>
@@ -1545,7 +2235,6 @@
         <w:rPr>
           <w:i/>
         </w:rPr>
-        <w:lastRenderedPageBreak/>
         <w:fldChar w:fldCharType="begin" w:fldLock="1"/>
       </w:r>
       <w:r>
@@ -2201,7 +2890,14 @@
         <w:rPr>
           <w:noProof/>
         </w:rPr>
-        <w:t>(Po Yung Lu and Metcalf, 1975)</w:t>
+        <w:t xml:space="preserve">(Po Yung Lu </w:t>
+      </w:r>
+      <w:r>
+        <w:rPr>
+          <w:noProof/>
+        </w:rPr>
+        <w:lastRenderedPageBreak/>
+        <w:t>and Metcalf, 1975)</w:t>
       </w:r>
       <w:r>
         <w:fldChar w:fldCharType="end"/>
@@ -2431,6 +3127,8 @@
       <w:r>
         <w:t xml:space="preserve"> </w:t>
       </w:r>
+      <w:bookmarkStart w:id="0" w:name="_GoBack"/>
+      <w:bookmarkEnd w:id="0"/>
     </w:p>
     <w:sectPr>
       <w:pgSz w:w="11906" w:h="16838"/>
@@ -3157,6 +3855,166 @@
       <w:szCs w:val="18"/>
     </w:rPr>
   </w:style>
+  <w:style w:type="table" w:styleId="PlainTable2">
+    <w:name w:val="Plain Table 2"/>
+    <w:basedOn w:val="TableNormal"/>
+    <w:uiPriority w:val="42"/>
+    <w:rsid w:val="009E39FD"/>
+    <w:pPr>
+      <w:spacing w:after="0" w:line="240" w:lineRule="auto"/>
+    </w:pPr>
+    <w:tblPr>
+      <w:tblStyleRowBandSize w:val="1"/>
+      <w:tblStyleColBandSize w:val="1"/>
+      <w:tblBorders>
+        <w:top w:val="single" w:sz="4" w:space="0" w:color="7F7F7F" w:themeColor="text1" w:themeTint="80"/>
+        <w:bottom w:val="single" w:sz="4" w:space="0" w:color="7F7F7F" w:themeColor="text1" w:themeTint="80"/>
+      </w:tblBorders>
+    </w:tblPr>
+    <w:tblStylePr w:type="firstRow">
+      <w:rPr>
+        <w:b/>
+        <w:bCs/>
+      </w:rPr>
+      <w:tblPr/>
+      <w:tcPr>
+        <w:tcBorders>
+          <w:bottom w:val="single" w:sz="4" w:space="0" w:color="7F7F7F" w:themeColor="text1" w:themeTint="80"/>
+        </w:tcBorders>
+      </w:tcPr>
+    </w:tblStylePr>
+    <w:tblStylePr w:type="lastRow">
+      <w:rPr>
+        <w:b/>
+        <w:bCs/>
+      </w:rPr>
+      <w:tblPr/>
+      <w:tcPr>
+        <w:tcBorders>
+          <w:top w:val="single" w:sz="4" w:space="0" w:color="7F7F7F" w:themeColor="text1" w:themeTint="80"/>
+        </w:tcBorders>
+      </w:tcPr>
+    </w:tblStylePr>
+    <w:tblStylePr w:type="firstCol">
+      <w:rPr>
+        <w:b/>
+        <w:bCs/>
+      </w:rPr>
+    </w:tblStylePr>
+    <w:tblStylePr w:type="lastCol">
+      <w:rPr>
+        <w:b/>
+        <w:bCs/>
+      </w:rPr>
+    </w:tblStylePr>
+    <w:tblStylePr w:type="band1Vert">
+      <w:tblPr/>
+      <w:tcPr>
+        <w:tcBorders>
+          <w:left w:val="single" w:sz="4" w:space="0" w:color="7F7F7F" w:themeColor="text1" w:themeTint="80"/>
+          <w:right w:val="single" w:sz="4" w:space="0" w:color="7F7F7F" w:themeColor="text1" w:themeTint="80"/>
+        </w:tcBorders>
+      </w:tcPr>
+    </w:tblStylePr>
+    <w:tblStylePr w:type="band2Vert">
+      <w:tblPr/>
+      <w:tcPr>
+        <w:tcBorders>
+          <w:left w:val="single" w:sz="4" w:space="0" w:color="7F7F7F" w:themeColor="text1" w:themeTint="80"/>
+          <w:right w:val="single" w:sz="4" w:space="0" w:color="7F7F7F" w:themeColor="text1" w:themeTint="80"/>
+        </w:tcBorders>
+      </w:tcPr>
+    </w:tblStylePr>
+    <w:tblStylePr w:type="band1Horz">
+      <w:tblPr/>
+      <w:tcPr>
+        <w:tcBorders>
+          <w:top w:val="single" w:sz="4" w:space="0" w:color="7F7F7F" w:themeColor="text1" w:themeTint="80"/>
+          <w:bottom w:val="single" w:sz="4" w:space="0" w:color="7F7F7F" w:themeColor="text1" w:themeTint="80"/>
+        </w:tcBorders>
+      </w:tcPr>
+    </w:tblStylePr>
+  </w:style>
+  <w:style w:type="table" w:styleId="TableGrid">
+    <w:name w:val="Table Grid"/>
+    <w:basedOn w:val="TableNormal"/>
+    <w:uiPriority w:val="39"/>
+    <w:rsid w:val="00280D6C"/>
+    <w:pPr>
+      <w:spacing w:after="0" w:line="240" w:lineRule="auto"/>
+    </w:pPr>
+    <w:tblPr>
+      <w:tblBorders>
+        <w:top w:val="single" w:sz="4" w:space="0" w:color="auto"/>
+        <w:left w:val="single" w:sz="4" w:space="0" w:color="auto"/>
+        <w:bottom w:val="single" w:sz="4" w:space="0" w:color="auto"/>
+        <w:right w:val="single" w:sz="4" w:space="0" w:color="auto"/>
+        <w:insideH w:val="single" w:sz="4" w:space="0" w:color="auto"/>
+        <w:insideV w:val="single" w:sz="4" w:space="0" w:color="auto"/>
+      </w:tblBorders>
+    </w:tblPr>
+  </w:style>
+  <w:style w:type="table" w:styleId="ListTable1Light">
+    <w:name w:val="List Table 1 Light"/>
+    <w:basedOn w:val="TableNormal"/>
+    <w:uiPriority w:val="46"/>
+    <w:rsid w:val="00280D6C"/>
+    <w:pPr>
+      <w:spacing w:after="0" w:line="240" w:lineRule="auto"/>
+    </w:pPr>
+    <w:tblPr>
+      <w:tblStyleRowBandSize w:val="1"/>
+      <w:tblStyleColBandSize w:val="1"/>
+    </w:tblPr>
+    <w:tblStylePr w:type="firstRow">
+      <w:rPr>
+        <w:b/>
+        <w:bCs/>
+      </w:rPr>
+      <w:tblPr/>
+      <w:tcPr>
+        <w:tcBorders>
+          <w:bottom w:val="single" w:sz="4" w:space="0" w:color="666666" w:themeColor="text1" w:themeTint="99"/>
+        </w:tcBorders>
+      </w:tcPr>
+    </w:tblStylePr>
+    <w:tblStylePr w:type="lastRow">
+      <w:rPr>
+        <w:b/>
+        <w:bCs/>
+      </w:rPr>
+      <w:tblPr/>
+      <w:tcPr>
+        <w:tcBorders>
+          <w:top w:val="single" w:sz="4" w:space="0" w:color="666666" w:themeColor="text1" w:themeTint="99"/>
+        </w:tcBorders>
+      </w:tcPr>
+    </w:tblStylePr>
+    <w:tblStylePr w:type="firstCol">
+      <w:rPr>
+        <w:b/>
+        <w:bCs/>
+      </w:rPr>
+    </w:tblStylePr>
+    <w:tblStylePr w:type="lastCol">
+      <w:rPr>
+        <w:b/>
+        <w:bCs/>
+      </w:rPr>
+    </w:tblStylePr>
+    <w:tblStylePr w:type="band1Vert">
+      <w:tblPr/>
+      <w:tcPr>
+        <w:shd w:val="clear" w:color="auto" w:fill="CCCCCC" w:themeFill="text1" w:themeFillTint="33"/>
+      </w:tcPr>
+    </w:tblStylePr>
+    <w:tblStylePr w:type="band1Horz">
+      <w:tblPr/>
+      <w:tcPr>
+        <w:shd w:val="clear" w:color="auto" w:fill="CCCCCC" w:themeFill="text1" w:themeFillTint="33"/>
+      </w:tcPr>
+    </w:tblStylePr>
+  </w:style>
 </w:styles>
 </file>
 
@@ -3426,7 +4284,7 @@
 </file>
 
 <file path=customXml/itemProps1.xml><?xml version="1.0" encoding="utf-8"?>
-<ds:datastoreItem xmlns:ds="http://schemas.openxmlformats.org/officeDocument/2006/customXml" ds:itemID="{ACAF9538-B805-4BCE-BFAF-6E78380F2A42}">
+<ds:datastoreItem xmlns:ds="http://schemas.openxmlformats.org/officeDocument/2006/customXml" ds:itemID="{4DE44F46-9E71-4531-A51B-3B7B5D0081CD}">
   <ds:schemaRefs>
     <ds:schemaRef ds:uri="http://schemas.openxmlformats.org/officeDocument/2006/bibliography"/>
   </ds:schemaRefs>

</xml_diff>